<commit_message>
Review 1 update logo
</commit_message>
<xml_diff>
--- a/Review1_Nhom2.docx
+++ b/Review1_Nhom2.docx
@@ -1,62 +1,58 @@
 
 <file path=word/document.xml><?xml version="1.0" encoding="utf-8"?>
-<w:document xmlns:wpc="http://schemas.microsoft.com/office/word/2010/wordprocessingCanvas" xmlns:mo="http://schemas.microsoft.com/office/mac/office/2008/main" xmlns:mc="http://schemas.openxmlformats.org/markup-compatibility/2006" xmlns:mv="urn:schemas-microsoft-com:mac:vml" xmlns:o="urn:schemas-microsoft-com:office:office" xmlns:r="http://schemas.openxmlformats.org/officeDocument/2006/relationships" xmlns:m="http://schemas.openxmlformats.org/officeDocument/2006/math" xmlns:v="urn:schemas-microsoft-com:vml" xmlns:wp14="http://schemas.microsoft.com/office/word/2010/wordprocessingDrawing" xmlns:wp="http://schemas.openxmlformats.org/drawingml/2006/wordprocessingDrawing" xmlns:w10="urn:schemas-microsoft-com:office:word" xmlns:w="http://schemas.openxmlformats.org/wordprocessingml/2006/main" xmlns:w14="http://schemas.microsoft.com/office/word/2010/wordml" xmlns:w15="http://schemas.microsoft.com/office/word/2012/wordml" xmlns:wpg="http://schemas.microsoft.com/office/word/2010/wordprocessingGroup" xmlns:wpi="http://schemas.microsoft.com/office/word/2010/wordprocessingInk" xmlns:wne="http://schemas.microsoft.com/office/word/2006/wordml" xmlns:wps="http://schemas.microsoft.com/office/word/2010/wordprocessingShape" mc:Ignorable="w14 w15 wp14">
+<w:document xmlns:wpc="http://schemas.microsoft.com/office/word/2010/wordprocessingCanvas" xmlns:cx="http://schemas.microsoft.com/office/drawing/2014/chartex" xmlns:cx1="http://schemas.microsoft.com/office/drawing/2015/9/8/chartex" xmlns:mc="http://schemas.openxmlformats.org/markup-compatibility/2006" xmlns:o="urn:schemas-microsoft-com:office:office" xmlns:r="http://schemas.openxmlformats.org/officeDocument/2006/relationships" xmlns:m="http://schemas.openxmlformats.org/officeDocument/2006/math" xmlns:v="urn:schemas-microsoft-com:vml" xmlns:wp14="http://schemas.microsoft.com/office/word/2010/wordprocessingDrawing" xmlns:wp="http://schemas.openxmlformats.org/drawingml/2006/wordprocessingDrawing" xmlns:w10="urn:schemas-microsoft-com:office:word" xmlns:w="http://schemas.openxmlformats.org/wordprocessingml/2006/main" xmlns:w14="http://schemas.microsoft.com/office/word/2010/wordml" xmlns:w15="http://schemas.microsoft.com/office/word/2012/wordml" xmlns:w16se="http://schemas.microsoft.com/office/word/2015/wordml/symex" xmlns:wpg="http://schemas.microsoft.com/office/word/2010/wordprocessingGroup" xmlns:wpi="http://schemas.microsoft.com/office/word/2010/wordprocessingInk" xmlns:wne="http://schemas.microsoft.com/office/word/2006/wordml" xmlns:wps="http://schemas.microsoft.com/office/word/2010/wordprocessingShape" mc:Ignorable="w14 w15 w16se wp14">
   <w:body>
     <w:tbl>
       <w:tblPr>
-        <w:tblW w:w="10440" w:type="dxa"/>
-        <w:jc w:val="center"/>
-        <w:tblLook w:val="01E0" w:firstRow="1" w:lastRow="1" w:firstColumn="1" w:lastColumn="1" w:noHBand="0" w:noVBand="0"/>
+        <w:tblStyle w:val="TableGrid"/>
+        <w:tblW w:w="11569" w:type="dxa"/>
+        <w:tblInd w:w="-1265" w:type="dxa"/>
+        <w:tblBorders>
+          <w:top w:val="none" w:sz="0" w:space="0" w:color="auto"/>
+          <w:left w:val="none" w:sz="0" w:space="0" w:color="auto"/>
+          <w:right w:val="none" w:sz="0" w:space="0" w:color="auto"/>
+          <w:insideH w:val="none" w:sz="0" w:space="0" w:color="auto"/>
+          <w:insideV w:val="none" w:sz="0" w:space="0" w:color="auto"/>
+        </w:tblBorders>
+        <w:tblLook w:val="04A0" w:firstRow="1" w:lastRow="0" w:firstColumn="1" w:lastColumn="0" w:noHBand="0" w:noVBand="1"/>
       </w:tblPr>
       <w:tblGrid>
-        <w:gridCol w:w="1680"/>
-        <w:gridCol w:w="6600"/>
-        <w:gridCol w:w="2160"/>
+        <w:gridCol w:w="2790"/>
+        <w:gridCol w:w="8779"/>
       </w:tblGrid>
       <w:tr>
         <w:trPr>
-          <w:trHeight w:val="899"/>
-          <w:jc w:val="center"/>
+          <w:trHeight w:val="1700"/>
         </w:trPr>
         <w:tc>
           <w:tcPr>
-            <w:tcW w:w="1680" w:type="dxa"/>
-            <w:vAlign w:val="center"/>
+            <w:tcW w:w="2790" w:type="dxa"/>
           </w:tcPr>
           <w:p>
             <w:pPr>
-              <w:autoSpaceDE w:val="0"/>
-              <w:autoSpaceDN w:val="0"/>
-              <w:adjustRightInd w:val="0"/>
-              <w:spacing w:after="0" w:line="240" w:lineRule="auto"/>
-              <w:jc w:val="right"/>
-              <w:rPr>
-                <w:rFonts w:asciiTheme="minorHAnsi" w:eastAsia="Times New Roman" w:hAnsiTheme="minorHAnsi" w:cstheme="minorHAnsi"/>
-                <w:sz w:val="24"/>
-                <w:szCs w:val="24"/>
+              <w:rPr>
+                <w:rFonts w:asciiTheme="minorHAnsi" w:hAnsiTheme="minorHAnsi" w:cstheme="minorHAnsi"/>
               </w:rPr>
             </w:pPr>
             <w:r>
               <w:rPr>
-                <w:rFonts w:asciiTheme="minorHAnsi" w:eastAsia="Times New Roman" w:hAnsiTheme="minorHAnsi" w:cstheme="minorHAnsi"/>
+                <w:rFonts w:asciiTheme="minorHAnsi" w:hAnsiTheme="minorHAnsi" w:cstheme="minorHAnsi"/>
                 <w:noProof/>
-                <w:color w:val="FF0000"/>
-                <w:sz w:val="20"/>
-                <w:szCs w:val="20"/>
+                <w:lang w:val="en-GB" w:eastAsia="en-GB"/>
               </w:rPr>
               <w:drawing>
-                <wp:anchor distT="0" distB="0" distL="114300" distR="114300" simplePos="0" relativeHeight="251658239" behindDoc="0" locked="0" layoutInCell="1" allowOverlap="1" wp14:anchorId="48C87814" wp14:editId="4DB37C0B">
+                <wp:anchor distT="0" distB="0" distL="114300" distR="114300" simplePos="0" relativeHeight="251880448" behindDoc="0" locked="0" layoutInCell="1" allowOverlap="1" wp14:anchorId="1A7E509C" wp14:editId="2F3A00A4">
                   <wp:simplePos x="0" y="0"/>
                   <wp:positionH relativeFrom="column">
-                    <wp:posOffset>-182245</wp:posOffset>
+                    <wp:posOffset>4445</wp:posOffset>
                   </wp:positionH>
                   <wp:positionV relativeFrom="paragraph">
-                    <wp:posOffset>-209550</wp:posOffset>
+                    <wp:posOffset>-117475</wp:posOffset>
                   </wp:positionV>
-                  <wp:extent cx="1514475" cy="676275"/>
-                  <wp:effectExtent l="0" t="0" r="9525" b="9525"/>
+                  <wp:extent cx="1707456" cy="1142187"/>
+                  <wp:effectExtent l="0" t="0" r="7620" b="1270"/>
                   <wp:wrapNone/>
-                  <wp:docPr id="141" name="Picture 141" descr="D:\Aptech - FPT\semester 2\eProject\documentation\LogoAptech.png"/>
+                  <wp:docPr id="3" name="Picture 3"/>
                   <wp:cNvGraphicFramePr>
                     <a:graphicFrameLocks xmlns:a="http://schemas.openxmlformats.org/drawingml/2006/main" noChangeAspect="1"/>
                   </wp:cNvGraphicFramePr>
@@ -64,12 +60,10 @@
                     <a:graphicData uri="http://schemas.openxmlformats.org/drawingml/2006/picture">
                       <pic:pic xmlns:pic="http://schemas.openxmlformats.org/drawingml/2006/picture">
                         <pic:nvPicPr>
-                          <pic:cNvPr id="0" name="Picture 1" descr="D:\Aptech - FPT\semester 2\eProject\documentation\LogoAptech.png"/>
-                          <pic:cNvPicPr>
-                            <a:picLocks noChangeAspect="1" noChangeArrowheads="1"/>
-                          </pic:cNvPicPr>
+                          <pic:cNvPr id="1" name=""/>
+                          <pic:cNvPicPr/>
                         </pic:nvPicPr>
-                        <pic:blipFill rotWithShape="1">
+                        <pic:blipFill>
                           <a:blip r:embed="rId8">
                             <a:extLst>
                               <a:ext uri="{28A0092B-C50C-407E-A947-70E740481C1C}">
@@ -77,34 +71,26 @@
                               </a:ext>
                             </a:extLst>
                           </a:blip>
-                          <a:srcRect l="2999" t="10417" r="70513" b="15625"/>
-                          <a:stretch/>
+                          <a:stretch>
+                            <a:fillRect/>
+                          </a:stretch>
                         </pic:blipFill>
-                        <pic:spPr bwMode="auto">
+                        <pic:spPr>
                           <a:xfrm>
                             <a:off x="0" y="0"/>
-                            <a:ext cx="1514475" cy="676275"/>
+                            <a:ext cx="1707456" cy="1142187"/>
                           </a:xfrm>
                           <a:prstGeom prst="rect">
                             <a:avLst/>
                           </a:prstGeom>
-                          <a:noFill/>
-                          <a:ln>
-                            <a:noFill/>
-                          </a:ln>
-                          <a:extLst>
-                            <a:ext uri="{53640926-AAD7-44D8-BBD7-CCE9431645EC}">
-                              <a14:shadowObscured xmlns:a14="http://schemas.microsoft.com/office/drawing/2010/main"/>
-                            </a:ext>
-                          </a:extLst>
                         </pic:spPr>
                       </pic:pic>
                     </a:graphicData>
                   </a:graphic>
-                  <wp14:sizeRelH relativeFrom="page">
+                  <wp14:sizeRelH relativeFrom="margin">
                     <wp14:pctWidth>0</wp14:pctWidth>
                   </wp14:sizeRelH>
-                  <wp14:sizeRelV relativeFrom="page">
+                  <wp14:sizeRelV relativeFrom="margin">
                     <wp14:pctHeight>0</wp14:pctHeight>
                   </wp14:sizeRelV>
                 </wp:anchor>
@@ -114,188 +100,45 @@
         </w:tc>
         <w:tc>
           <w:tcPr>
-            <w:tcW w:w="6600" w:type="dxa"/>
-            <w:tcBorders>
-              <w:bottom w:val="single" w:sz="4" w:space="0" w:color="auto"/>
-            </w:tcBorders>
+            <w:tcW w:w="8779" w:type="dxa"/>
           </w:tcPr>
           <w:p>
             <w:pPr>
-              <w:autoSpaceDE w:val="0"/>
-              <w:autoSpaceDN w:val="0"/>
-              <w:adjustRightInd w:val="0"/>
-              <w:spacing w:after="0" w:line="240" w:lineRule="auto"/>
+              <w:spacing w:line="360" w:lineRule="auto"/>
               <w:jc w:val="center"/>
               <w:rPr>
-                <w:rFonts w:asciiTheme="minorHAnsi" w:eastAsia="Times New Roman" w:hAnsiTheme="minorHAnsi" w:cstheme="minorHAnsi"/>
-                <w:color w:val="000000"/>
-                <w:sz w:val="26"/>
-                <w:szCs w:val="26"/>
+                <w:rFonts w:ascii="Calibri" w:hAnsi="Calibri" w:cs="Calibri"/>
+                <w:b/>
+                <w:sz w:val="36"/>
+                <w:szCs w:val="36"/>
               </w:rPr>
             </w:pPr>
             <w:r>
               <w:rPr>
-                <w:rFonts w:asciiTheme="minorHAnsi" w:eastAsia="Times New Roman" w:hAnsiTheme="minorHAnsi" w:cstheme="minorHAnsi"/>
-                <w:noProof/>
-                <w:color w:val="FF0000"/>
-                <w:sz w:val="20"/>
-                <w:szCs w:val="20"/>
-              </w:rPr>
-              <w:drawing>
-                <wp:anchor distT="0" distB="0" distL="114300" distR="114300" simplePos="0" relativeHeight="251866112" behindDoc="0" locked="0" layoutInCell="1" allowOverlap="1" wp14:anchorId="79AA9798" wp14:editId="2086AE1D">
-                  <wp:simplePos x="0" y="0"/>
-                  <wp:positionH relativeFrom="column">
-                    <wp:posOffset>1046480</wp:posOffset>
-                  </wp:positionH>
-                  <wp:positionV relativeFrom="paragraph">
-                    <wp:posOffset>-161925</wp:posOffset>
-                  </wp:positionV>
-                  <wp:extent cx="2162175" cy="676275"/>
-                  <wp:effectExtent l="0" t="0" r="9525" b="9525"/>
-                  <wp:wrapNone/>
-                  <wp:docPr id="864" name="Picture 864" descr="D:\Aptech - FPT\semester 2\eProject\documentation\LogoAptech.png"/>
-                  <wp:cNvGraphicFramePr>
-                    <a:graphicFrameLocks xmlns:a="http://schemas.openxmlformats.org/drawingml/2006/main" noChangeAspect="1"/>
-                  </wp:cNvGraphicFramePr>
-                  <a:graphic xmlns:a="http://schemas.openxmlformats.org/drawingml/2006/main">
-                    <a:graphicData uri="http://schemas.openxmlformats.org/drawingml/2006/picture">
-                      <pic:pic xmlns:pic="http://schemas.openxmlformats.org/drawingml/2006/picture">
-                        <pic:nvPicPr>
-                          <pic:cNvPr id="0" name="Picture 1" descr="D:\Aptech - FPT\semester 2\eProject\documentation\LogoAptech.png"/>
-                          <pic:cNvPicPr>
-                            <a:picLocks noChangeAspect="1" noChangeArrowheads="1"/>
-                          </pic:cNvPicPr>
-                        </pic:nvPicPr>
-                        <pic:blipFill rotWithShape="1">
-                          <a:blip r:embed="rId8">
-                            <a:extLst>
-                              <a:ext uri="{28A0092B-C50C-407E-A947-70E740481C1C}">
-                                <a14:useLocalDpi xmlns:a14="http://schemas.microsoft.com/office/drawing/2010/main" val="0"/>
-                              </a:ext>
-                            </a:extLst>
-                          </a:blip>
-                          <a:srcRect l="33819" t="13542" r="28365" b="12500"/>
-                          <a:stretch/>
-                        </pic:blipFill>
-                        <pic:spPr bwMode="auto">
-                          <a:xfrm>
-                            <a:off x="0" y="0"/>
-                            <a:ext cx="2162175" cy="676275"/>
-                          </a:xfrm>
-                          <a:prstGeom prst="rect">
-                            <a:avLst/>
-                          </a:prstGeom>
-                          <a:noFill/>
-                          <a:ln>
-                            <a:noFill/>
-                          </a:ln>
-                          <a:extLst>
-                            <a:ext uri="{53640926-AAD7-44D8-BBD7-CCE9431645EC}">
-                              <a14:shadowObscured xmlns:a14="http://schemas.microsoft.com/office/drawing/2010/main"/>
-                            </a:ext>
-                          </a:extLst>
-                        </pic:spPr>
-                      </pic:pic>
-                    </a:graphicData>
-                  </a:graphic>
-                  <wp14:sizeRelH relativeFrom="page">
-                    <wp14:pctWidth>0</wp14:pctWidth>
-                  </wp14:sizeRelH>
-                  <wp14:sizeRelV relativeFrom="page">
-                    <wp14:pctHeight>0</wp14:pctHeight>
-                  </wp14:sizeRelV>
-                </wp:anchor>
-              </w:drawing>
+                <w:rFonts w:ascii="Calibri" w:hAnsi="Calibri" w:cs="Calibri"/>
+                <w:b/>
+                <w:sz w:val="36"/>
+                <w:szCs w:val="36"/>
+              </w:rPr>
+              <w:t>VIỆN ĐÀO TẠO QUỐC TẾ FPT</w:t>
             </w:r>
           </w:p>
-        </w:tc>
-        <w:tc>
-          <w:tcPr>
-            <w:tcW w:w="2160" w:type="dxa"/>
-            <w:vAlign w:val="center"/>
-          </w:tcPr>
           <w:p>
             <w:pPr>
-              <w:spacing w:after="0" w:line="240" w:lineRule="auto"/>
-              <w:rPr>
-                <w:rFonts w:asciiTheme="minorHAnsi" w:eastAsia="Times New Roman" w:hAnsiTheme="minorHAnsi" w:cstheme="minorHAnsi"/>
-                <w:sz w:val="24"/>
-                <w:szCs w:val="24"/>
+              <w:spacing w:line="360" w:lineRule="auto"/>
+              <w:jc w:val="center"/>
+              <w:rPr>
+                <w:rFonts w:asciiTheme="minorHAnsi" w:hAnsiTheme="minorHAnsi" w:cstheme="minorHAnsi"/>
               </w:rPr>
             </w:pPr>
             <w:r>
               <w:rPr>
-                <w:rFonts w:asciiTheme="minorHAnsi" w:eastAsia="Times New Roman" w:hAnsiTheme="minorHAnsi" w:cstheme="minorHAnsi"/>
-                <w:noProof/>
-                <w:color w:val="FF0000"/>
-                <w:sz w:val="20"/>
-                <w:szCs w:val="20"/>
-              </w:rPr>
-              <w:drawing>
-                <wp:anchor distT="0" distB="0" distL="114300" distR="114300" simplePos="0" relativeHeight="251868160" behindDoc="0" locked="0" layoutInCell="1" allowOverlap="1" wp14:anchorId="69D246CE" wp14:editId="42F3367C">
-                  <wp:simplePos x="0" y="0"/>
-                  <wp:positionH relativeFrom="column">
-                    <wp:posOffset>-31115</wp:posOffset>
-                  </wp:positionH>
-                  <wp:positionV relativeFrom="paragraph">
-                    <wp:posOffset>-292100</wp:posOffset>
-                  </wp:positionV>
-                  <wp:extent cx="1352550" cy="676275"/>
-                  <wp:effectExtent l="0" t="0" r="0" b="9525"/>
-                  <wp:wrapNone/>
-                  <wp:docPr id="865" name="Picture 865" descr="D:\Aptech - FPT\semester 2\eProject\documentation\LogoAptech.png"/>
-                  <wp:cNvGraphicFramePr>
-                    <a:graphicFrameLocks xmlns:a="http://schemas.openxmlformats.org/drawingml/2006/main" noChangeAspect="1"/>
-                  </wp:cNvGraphicFramePr>
-                  <a:graphic xmlns:a="http://schemas.openxmlformats.org/drawingml/2006/main">
-                    <a:graphicData uri="http://schemas.openxmlformats.org/drawingml/2006/picture">
-                      <pic:pic xmlns:pic="http://schemas.openxmlformats.org/drawingml/2006/picture">
-                        <pic:nvPicPr>
-                          <pic:cNvPr id="0" name="Picture 1" descr="D:\Aptech - FPT\semester 2\eProject\documentation\LogoAptech.png"/>
-                          <pic:cNvPicPr>
-                            <a:picLocks noChangeAspect="1" noChangeArrowheads="1"/>
-                          </pic:cNvPicPr>
-                        </pic:nvPicPr>
-                        <pic:blipFill rotWithShape="1">
-                          <a:blip r:embed="rId8">
-                            <a:extLst>
-                              <a:ext uri="{28A0092B-C50C-407E-A947-70E740481C1C}">
-                                <a14:useLocalDpi xmlns:a14="http://schemas.microsoft.com/office/drawing/2010/main" val="0"/>
-                              </a:ext>
-                            </a:extLst>
-                          </a:blip>
-                          <a:srcRect l="73801" t="15625" r="2543" b="10417"/>
-                          <a:stretch/>
-                        </pic:blipFill>
-                        <pic:spPr bwMode="auto">
-                          <a:xfrm>
-                            <a:off x="0" y="0"/>
-                            <a:ext cx="1352550" cy="676275"/>
-                          </a:xfrm>
-                          <a:prstGeom prst="rect">
-                            <a:avLst/>
-                          </a:prstGeom>
-                          <a:noFill/>
-                          <a:ln>
-                            <a:noFill/>
-                          </a:ln>
-                          <a:extLst>
-                            <a:ext uri="{53640926-AAD7-44D8-BBD7-CCE9431645EC}">
-                              <a14:shadowObscured xmlns:a14="http://schemas.microsoft.com/office/drawing/2010/main"/>
-                            </a:ext>
-                          </a:extLst>
-                        </pic:spPr>
-                      </pic:pic>
-                    </a:graphicData>
-                  </a:graphic>
-                  <wp14:sizeRelH relativeFrom="page">
-                    <wp14:pctWidth>0</wp14:pctWidth>
-                  </wp14:sizeRelH>
-                  <wp14:sizeRelV relativeFrom="page">
-                    <wp14:pctHeight>0</wp14:pctHeight>
-                  </wp14:sizeRelV>
-                </wp:anchor>
-              </w:drawing>
+                <w:rFonts w:ascii="Calibri" w:hAnsi="Calibri" w:cs="Calibri"/>
+                <w:b/>
+                <w:sz w:val="36"/>
+                <w:szCs w:val="36"/>
+              </w:rPr>
+              <w:t>LẬP TRÌNH VIÊN QUỐC TẾ FPT - APTECH</w:t>
             </w:r>
           </w:p>
         </w:tc>
@@ -304,16 +147,6 @@
     <w:p>
       <w:pPr>
         <w:spacing w:after="0" w:line="240" w:lineRule="auto"/>
-        <w:rPr>
-          <w:rFonts w:asciiTheme="minorHAnsi" w:eastAsia="Times New Roman" w:hAnsiTheme="minorHAnsi" w:cstheme="minorHAnsi"/>
-          <w:sz w:val="24"/>
-          <w:szCs w:val="24"/>
-        </w:rPr>
-      </w:pPr>
-    </w:p>
-    <w:p>
-      <w:pPr>
-        <w:spacing w:after="0" w:line="240" w:lineRule="auto"/>
         <w:jc w:val="center"/>
         <w:rPr>
           <w:rFonts w:asciiTheme="minorHAnsi" w:eastAsia="Times New Roman" w:hAnsiTheme="minorHAnsi" w:cstheme="minorHAnsi"/>
@@ -322,59 +155,17 @@
           <w:szCs w:val="20"/>
         </w:rPr>
       </w:pPr>
-      <w:r>
+    </w:p>
+    <w:p>
+      <w:pPr>
+        <w:spacing w:after="0" w:line="240" w:lineRule="auto"/>
+        <w:jc w:val="center"/>
         <w:rPr>
           <w:rFonts w:asciiTheme="minorHAnsi" w:eastAsia="Times New Roman" w:hAnsiTheme="minorHAnsi" w:cstheme="minorHAnsi"/>
           <w:color w:val="FF0000"/>
           <w:sz w:val="20"/>
           <w:szCs w:val="20"/>
         </w:rPr>
-        <w:t>Center Name: ACE-HCMC-2-FPT (VN.033).</w:t>
-      </w:r>
-    </w:p>
-    <w:p>
-      <w:pPr>
-        <w:spacing w:after="0" w:line="240" w:lineRule="auto"/>
-        <w:jc w:val="center"/>
-        <w:rPr>
-          <w:rFonts w:asciiTheme="minorHAnsi" w:eastAsia="Times New Roman" w:hAnsiTheme="minorHAnsi" w:cstheme="minorHAnsi"/>
-          <w:color w:val="FF0000"/>
-          <w:sz w:val="20"/>
-          <w:szCs w:val="20"/>
-        </w:rPr>
-      </w:pPr>
-      <w:r>
-        <w:rPr>
-          <w:rFonts w:asciiTheme="minorHAnsi" w:eastAsia="Times New Roman" w:hAnsiTheme="minorHAnsi" w:cstheme="minorHAnsi"/>
-          <w:color w:val="FF0000"/>
-          <w:sz w:val="20"/>
-          <w:szCs w:val="20"/>
-        </w:rPr>
-        <w:t>Address: 590 Cach Mang Thang 8 Street, District 3, Ho Chi Minh City, Vietnam.</w:t>
-      </w:r>
-    </w:p>
-    <w:p>
-      <w:pPr>
-        <w:spacing w:after="0" w:line="240" w:lineRule="auto"/>
-        <w:jc w:val="center"/>
-        <w:rPr>
-          <w:rFonts w:asciiTheme="minorHAnsi" w:eastAsia="Times New Roman" w:hAnsiTheme="minorHAnsi" w:cstheme="minorHAnsi"/>
-          <w:color w:val="FF0000"/>
-          <w:sz w:val="20"/>
-          <w:szCs w:val="20"/>
-        </w:rPr>
-      </w:pPr>
-    </w:p>
-    <w:p>
-      <w:pPr>
-        <w:spacing w:after="0" w:line="240" w:lineRule="auto"/>
-        <w:jc w:val="center"/>
-        <w:rPr>
-          <w:rFonts w:asciiTheme="minorHAnsi" w:eastAsia="Times New Roman" w:hAnsiTheme="minorHAnsi" w:cstheme="minorHAnsi"/>
-          <w:color w:val="FF0000"/>
-          <w:sz w:val="20"/>
-          <w:szCs w:val="20"/>
-        </w:rPr>
       </w:pPr>
     </w:p>
     <w:p>
@@ -387,82 +178,6 @@
           <w:szCs w:val="26"/>
         </w:rPr>
       </w:pPr>
-      <w:r>
-        <w:rPr>
-          <w:rFonts w:asciiTheme="minorHAnsi" w:hAnsiTheme="minorHAnsi" w:cstheme="minorHAnsi"/>
-          <w:noProof/>
-        </w:rPr>
-        <w:drawing>
-          <wp:anchor distT="0" distB="0" distL="114300" distR="114300" simplePos="0" relativeHeight="251665408" behindDoc="1" locked="0" layoutInCell="1" allowOverlap="1" wp14:anchorId="077E113C" wp14:editId="0A67EAA4">
-            <wp:simplePos x="0" y="0"/>
-            <wp:positionH relativeFrom="column">
-              <wp:posOffset>2076450</wp:posOffset>
-            </wp:positionH>
-            <wp:positionV relativeFrom="paragraph">
-              <wp:posOffset>134620</wp:posOffset>
-            </wp:positionV>
-            <wp:extent cx="1711325" cy="733425"/>
-            <wp:effectExtent l="0" t="0" r="3175" b="9525"/>
-            <wp:wrapTight wrapText="bothSides">
-              <wp:wrapPolygon edited="0">
-                <wp:start x="0" y="0"/>
-                <wp:lineTo x="0" y="21319"/>
-                <wp:lineTo x="21400" y="21319"/>
-                <wp:lineTo x="21400" y="0"/>
-                <wp:lineTo x="0" y="0"/>
-              </wp:wrapPolygon>
-            </wp:wrapTight>
-            <wp:docPr id="152" name="Picture 152" descr="Description: Description: e-Projects"/>
-            <wp:cNvGraphicFramePr>
-              <a:graphicFrameLocks xmlns:a="http://schemas.openxmlformats.org/drawingml/2006/main" noChangeAspect="1"/>
-            </wp:cNvGraphicFramePr>
-            <a:graphic xmlns:a="http://schemas.openxmlformats.org/drawingml/2006/main">
-              <a:graphicData uri="http://schemas.openxmlformats.org/drawingml/2006/picture">
-                <pic:pic xmlns:pic="http://schemas.openxmlformats.org/drawingml/2006/picture">
-                  <pic:nvPicPr>
-                    <pic:cNvPr id="0" name="Picture 230" descr="Description: Description: e-Projects"/>
-                    <pic:cNvPicPr>
-                      <a:picLocks noChangeAspect="1" noChangeArrowheads="1"/>
-                    </pic:cNvPicPr>
-                  </pic:nvPicPr>
-                  <pic:blipFill>
-                    <a:blip r:embed="rId9">
-                      <a:extLst>
-                        <a:ext uri="{28A0092B-C50C-407E-A947-70E740481C1C}">
-                          <a14:useLocalDpi xmlns:a14="http://schemas.microsoft.com/office/drawing/2010/main" val="0"/>
-                        </a:ext>
-                      </a:extLst>
-                    </a:blip>
-                    <a:srcRect/>
-                    <a:stretch>
-                      <a:fillRect/>
-                    </a:stretch>
-                  </pic:blipFill>
-                  <pic:spPr bwMode="auto">
-                    <a:xfrm>
-                      <a:off x="0" y="0"/>
-                      <a:ext cx="1711325" cy="733425"/>
-                    </a:xfrm>
-                    <a:prstGeom prst="rect">
-                      <a:avLst/>
-                    </a:prstGeom>
-                    <a:noFill/>
-                    <a:ln>
-                      <a:noFill/>
-                    </a:ln>
-                  </pic:spPr>
-                </pic:pic>
-              </a:graphicData>
-            </a:graphic>
-            <wp14:sizeRelH relativeFrom="page">
-              <wp14:pctWidth>0</wp14:pctWidth>
-            </wp14:sizeRelH>
-            <wp14:sizeRelV relativeFrom="page">
-              <wp14:pctHeight>0</wp14:pctHeight>
-            </wp14:sizeRelV>
-          </wp:anchor>
-        </w:drawing>
-      </w:r>
     </w:p>
     <w:p>
       <w:pPr>
@@ -1210,6 +925,8 @@
           <w:szCs w:val="28"/>
         </w:rPr>
       </w:pPr>
+      <w:bookmarkStart w:id="5" w:name="_GoBack"/>
+      <w:bookmarkEnd w:id="5"/>
       <w:r>
         <w:rPr>
           <w:rFonts w:asciiTheme="minorHAnsi" w:eastAsia="Times New Roman" w:hAnsiTheme="minorHAnsi" w:cstheme="minorHAnsi"/>
@@ -2777,7 +2494,7 @@
           <w:szCs w:val="160"/>
         </w:rPr>
       </w:pPr>
-      <w:bookmarkStart w:id="5" w:name="_Toc497239436"/>
+      <w:bookmarkStart w:id="6" w:name="_Toc497239436"/>
       <w:r>
         <w:rPr>
           <w:rFonts w:asciiTheme="minorHAnsi" w:hAnsiTheme="minorHAnsi" w:cstheme="minorHAnsi"/>
@@ -2798,7 +2515,7 @@
         </w:rPr>
         <w:t>1</w:t>
       </w:r>
-      <w:bookmarkEnd w:id="5"/>
+      <w:bookmarkEnd w:id="6"/>
     </w:p>
     <w:p>
       <w:pPr>
@@ -2848,7 +2565,7 @@
         </w:rPr>
         <w:br w:type="page"/>
       </w:r>
-      <w:bookmarkStart w:id="6" w:name="_Toc497239437"/>
+      <w:bookmarkStart w:id="7" w:name="_Toc497239437"/>
       <w:r>
         <w:rPr>
           <w:rFonts w:asciiTheme="minorHAnsi" w:hAnsiTheme="minorHAnsi" w:cstheme="minorHAnsi"/>
@@ -2858,7 +2575,7 @@
         <w:lastRenderedPageBreak/>
         <w:t>Giới thiệu:</w:t>
       </w:r>
-      <w:bookmarkEnd w:id="6"/>
+      <w:bookmarkEnd w:id="7"/>
     </w:p>
     <w:p>
       <w:pPr>
@@ -2988,7 +2705,7 @@
           <w:szCs w:val="40"/>
         </w:rPr>
       </w:pPr>
-      <w:bookmarkStart w:id="7" w:name="_Toc497239438"/>
+      <w:bookmarkStart w:id="8" w:name="_Toc497239438"/>
       <w:r>
         <w:rPr>
           <w:rFonts w:asciiTheme="minorHAnsi" w:hAnsiTheme="minorHAnsi" w:cstheme="minorHAnsi"/>
@@ -2997,7 +2714,7 @@
         </w:rPr>
         <w:t>Tình huống</w:t>
       </w:r>
-      <w:bookmarkEnd w:id="7"/>
+      <w:bookmarkEnd w:id="8"/>
     </w:p>
     <w:p>
       <w:pPr>
@@ -3112,7 +2829,7 @@
           <w:szCs w:val="40"/>
         </w:rPr>
       </w:pPr>
-      <w:bookmarkStart w:id="8" w:name="_Toc497239439"/>
+      <w:bookmarkStart w:id="9" w:name="_Toc497239439"/>
       <w:r>
         <w:rPr>
           <w:rFonts w:asciiTheme="minorHAnsi" w:hAnsiTheme="minorHAnsi" w:cstheme="minorHAnsi"/>
@@ -3121,7 +2838,7 @@
         </w:rPr>
         <w:t>Giải pháp:</w:t>
       </w:r>
-      <w:bookmarkEnd w:id="8"/>
+      <w:bookmarkEnd w:id="9"/>
     </w:p>
     <w:p>
       <w:pPr>
@@ -3198,7 +2915,7 @@
           <w:szCs w:val="40"/>
         </w:rPr>
       </w:pPr>
-      <w:bookmarkStart w:id="9" w:name="_Toc497239440"/>
+      <w:bookmarkStart w:id="10" w:name="_Toc497239440"/>
       <w:r>
         <w:rPr>
           <w:rFonts w:asciiTheme="minorHAnsi" w:hAnsiTheme="minorHAnsi" w:cstheme="minorHAnsi"/>
@@ -3207,7 +2924,7 @@
         </w:rPr>
         <w:t>Chức năng của hệ thống:</w:t>
       </w:r>
-      <w:bookmarkEnd w:id="9"/>
+      <w:bookmarkEnd w:id="10"/>
     </w:p>
     <w:p>
       <w:pPr>
@@ -3422,7 +3139,7 @@
           <w:szCs w:val="40"/>
         </w:rPr>
       </w:pPr>
-      <w:bookmarkStart w:id="10" w:name="_Toc497239441"/>
+      <w:bookmarkStart w:id="11" w:name="_Toc497239441"/>
       <w:r>
         <w:rPr>
           <w:rFonts w:asciiTheme="minorHAnsi" w:hAnsiTheme="minorHAnsi" w:cstheme="minorHAnsi"/>
@@ -3431,7 +3148,7 @@
         </w:rPr>
         <w:t>Các vai trò của người dùng:</w:t>
       </w:r>
-      <w:bookmarkEnd w:id="10"/>
+      <w:bookmarkEnd w:id="11"/>
     </w:p>
     <w:p>
       <w:pPr>
@@ -3727,7 +3444,7 @@
           <w:szCs w:val="40"/>
         </w:rPr>
       </w:pPr>
-      <w:bookmarkStart w:id="11" w:name="_Toc497239442"/>
+      <w:bookmarkStart w:id="12" w:name="_Toc497239442"/>
       <w:r>
         <w:rPr>
           <w:rFonts w:asciiTheme="minorHAnsi" w:hAnsiTheme="minorHAnsi" w:cstheme="minorHAnsi"/>
@@ -3736,7 +3453,7 @@
         </w:rPr>
         <w:t>Lược đồ chức năng:</w:t>
       </w:r>
-      <w:bookmarkEnd w:id="11"/>
+      <w:bookmarkEnd w:id="12"/>
     </w:p>
     <w:p>
       <w:pPr>
@@ -3752,7 +3469,7 @@
           <w:szCs w:val="26"/>
         </w:rPr>
       </w:pPr>
-      <w:bookmarkStart w:id="12" w:name="_Toc497239443"/>
+      <w:bookmarkStart w:id="13" w:name="_Toc497239443"/>
       <w:r>
         <w:rPr>
           <w:rFonts w:asciiTheme="minorHAnsi" w:hAnsiTheme="minorHAnsi" w:cstheme="minorHAnsi"/>
@@ -3761,7 +3478,7 @@
         </w:rPr>
         <w:t>Quy trình đăng nhập:</w:t>
       </w:r>
-      <w:bookmarkEnd w:id="12"/>
+      <w:bookmarkEnd w:id="13"/>
     </w:p>
     <w:p>
       <w:pPr>
@@ -3777,6 +3494,7 @@
           <w:noProof/>
           <w:sz w:val="28"/>
           <w:szCs w:val="28"/>
+          <w:lang w:val="en-GB" w:eastAsia="en-GB"/>
         </w:rPr>
         <mc:AlternateContent>
           <mc:Choice Requires="wpc">
@@ -4504,7 +4222,7 @@
               </wp:anchor>
             </w:drawing>
           </mc:Choice>
-          <mc:Fallback xmlns:w16se="http://schemas.microsoft.com/office/word/2015/wordml/symex" xmlns:cx="http://schemas.microsoft.com/office/drawing/2014/chartex">
+          <mc:Fallback>
             <w:pict>
               <v:group w14:anchorId="35876A48" id="Canvas 28" o:spid="_x0000_s1026" editas="canvas" style="position:absolute;left:0;text-align:left;margin-left:0;margin-top:29.6pt;width:325.5pt;height:259.5pt;z-index:251871232;mso-position-horizontal:center;mso-position-horizontal-relative:margin" coordsize="41338,32956" o:gfxdata="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">
                 <v:shapetype id="_x0000_t75" coordsize="21600,21600" o:spt="75" o:preferrelative="t" path="m@4@5l@4@11@9@11@9@5xe" filled="f" stroked="f">
@@ -4568,28 +4286,12 @@
                             <w:rFonts w:asciiTheme="minorHAnsi" w:hAnsiTheme="minorHAnsi" w:cstheme="minorHAnsi"/>
                           </w:rPr>
                         </w:pPr>
-                        <w:proofErr w:type="spellStart"/>
                         <w:r>
                           <w:rPr>
                             <w:rFonts w:asciiTheme="minorHAnsi" w:hAnsiTheme="minorHAnsi" w:cstheme="minorHAnsi"/>
                           </w:rPr>
-                          <w:t>Đăng</w:t>
+                          <w:t>Đăng nhập</w:t>
                         </w:r>
-                        <w:proofErr w:type="spellEnd"/>
-                        <w:r>
-                          <w:rPr>
-                            <w:rFonts w:asciiTheme="minorHAnsi" w:hAnsiTheme="minorHAnsi" w:cstheme="minorHAnsi"/>
-                          </w:rPr>
-                          <w:t xml:space="preserve"> </w:t>
-                        </w:r>
-                        <w:proofErr w:type="spellStart"/>
-                        <w:r>
-                          <w:rPr>
-                            <w:rFonts w:asciiTheme="minorHAnsi" w:hAnsiTheme="minorHAnsi" w:cstheme="minorHAnsi"/>
-                          </w:rPr>
-                          <w:t>nhập</w:t>
-                        </w:r>
-                        <w:proofErr w:type="spellEnd"/>
                       </w:p>
                     </w:txbxContent>
                   </v:textbox>
@@ -4605,28 +4307,12 @@
                             <w:rFonts w:asciiTheme="minorHAnsi" w:hAnsiTheme="minorHAnsi" w:cstheme="minorHAnsi"/>
                           </w:rPr>
                         </w:pPr>
-                        <w:proofErr w:type="spellStart"/>
                         <w:r>
                           <w:rPr>
                             <w:rFonts w:asciiTheme="minorHAnsi" w:hAnsiTheme="minorHAnsi" w:cstheme="minorHAnsi"/>
                           </w:rPr>
-                          <w:t>Đăng</w:t>
+                          <w:t>Đăng nhập</w:t>
                         </w:r>
-                        <w:proofErr w:type="spellEnd"/>
-                        <w:r>
-                          <w:rPr>
-                            <w:rFonts w:asciiTheme="minorHAnsi" w:hAnsiTheme="minorHAnsi" w:cstheme="minorHAnsi"/>
-                          </w:rPr>
-                          <w:t xml:space="preserve"> </w:t>
-                        </w:r>
-                        <w:proofErr w:type="spellStart"/>
-                        <w:r>
-                          <w:rPr>
-                            <w:rFonts w:asciiTheme="minorHAnsi" w:hAnsiTheme="minorHAnsi" w:cstheme="minorHAnsi"/>
-                          </w:rPr>
-                          <w:t>nhập</w:t>
-                        </w:r>
-                        <w:proofErr w:type="spellEnd"/>
                       </w:p>
                       <w:p>
                         <w:pPr>
@@ -4636,28 +4322,12 @@
                             <w:rFonts w:asciiTheme="minorHAnsi" w:hAnsiTheme="minorHAnsi" w:cstheme="minorHAnsi"/>
                           </w:rPr>
                         </w:pPr>
-                        <w:proofErr w:type="spellStart"/>
                         <w:r>
                           <w:rPr>
                             <w:rFonts w:asciiTheme="minorHAnsi" w:hAnsiTheme="minorHAnsi" w:cstheme="minorHAnsi"/>
                           </w:rPr>
-                          <w:t>thất</w:t>
+                          <w:t>thất bại</w:t>
                         </w:r>
-                        <w:proofErr w:type="spellEnd"/>
-                        <w:r>
-                          <w:rPr>
-                            <w:rFonts w:asciiTheme="minorHAnsi" w:hAnsiTheme="minorHAnsi" w:cstheme="minorHAnsi"/>
-                          </w:rPr>
-                          <w:t xml:space="preserve"> </w:t>
-                        </w:r>
-                        <w:proofErr w:type="spellStart"/>
-                        <w:r>
-                          <w:rPr>
-                            <w:rFonts w:asciiTheme="minorHAnsi" w:hAnsiTheme="minorHAnsi" w:cstheme="minorHAnsi"/>
-                          </w:rPr>
-                          <w:t>bại</w:t>
-                        </w:r>
-                        <w:proofErr w:type="spellEnd"/>
                       </w:p>
                     </w:txbxContent>
                   </v:textbox>
@@ -4673,28 +4343,18 @@
                             <w:rFonts w:asciiTheme="minorHAnsi" w:hAnsiTheme="minorHAnsi" w:cstheme="minorHAnsi"/>
                           </w:rPr>
                         </w:pPr>
-                        <w:proofErr w:type="spellStart"/>
                         <w:r>
                           <w:rPr>
                             <w:rFonts w:asciiTheme="minorHAnsi" w:hAnsiTheme="minorHAnsi" w:cstheme="minorHAnsi"/>
                           </w:rPr>
                           <w:t>Quản</w:t>
                         </w:r>
-                        <w:proofErr w:type="spellEnd"/>
                         <w:r>
                           <w:rPr>
                             <w:rFonts w:asciiTheme="minorHAnsi" w:hAnsiTheme="minorHAnsi" w:cstheme="minorHAnsi"/>
                           </w:rPr>
-                          <w:t xml:space="preserve"> </w:t>
+                          <w:t xml:space="preserve"> trị</w:t>
                         </w:r>
-                        <w:proofErr w:type="spellStart"/>
-                        <w:r>
-                          <w:rPr>
-                            <w:rFonts w:asciiTheme="minorHAnsi" w:hAnsiTheme="minorHAnsi" w:cstheme="minorHAnsi"/>
-                          </w:rPr>
-                          <w:t>trị</w:t>
-                        </w:r>
-                        <w:proofErr w:type="spellEnd"/>
                       </w:p>
                     </w:txbxContent>
                   </v:textbox>
@@ -4710,21 +4370,12 @@
                             <w:rFonts w:asciiTheme="minorHAnsi" w:hAnsiTheme="minorHAnsi" w:cstheme="minorHAnsi"/>
                           </w:rPr>
                         </w:pPr>
-                        <w:proofErr w:type="spellStart"/>
                         <w:r>
                           <w:rPr>
                             <w:rFonts w:asciiTheme="minorHAnsi" w:hAnsiTheme="minorHAnsi" w:cstheme="minorHAnsi"/>
                           </w:rPr>
-                          <w:t>Nhân</w:t>
+                          <w:t xml:space="preserve">Nhân </w:t>
                         </w:r>
-                        <w:proofErr w:type="spellEnd"/>
-                        <w:r>
-                          <w:rPr>
-                            <w:rFonts w:asciiTheme="minorHAnsi" w:hAnsiTheme="minorHAnsi" w:cstheme="minorHAnsi"/>
-                          </w:rPr>
-                          <w:t xml:space="preserve"> </w:t>
-                        </w:r>
-                        <w:proofErr w:type="spellStart"/>
                         <w:r>
                           <w:rPr>
                             <w:rFonts w:asciiTheme="minorHAnsi" w:hAnsiTheme="minorHAnsi" w:cstheme="minorHAnsi"/>
@@ -4737,35 +4388,12 @@
                           </w:rPr>
                           <w:t>iên</w:t>
                         </w:r>
-                        <w:proofErr w:type="spellEnd"/>
                         <w:r>
                           <w:rPr>
                             <w:rFonts w:asciiTheme="minorHAnsi" w:hAnsiTheme="minorHAnsi" w:cstheme="minorHAnsi"/>
                           </w:rPr>
-                          <w:t xml:space="preserve"> </w:t>
+                          <w:t xml:space="preserve"> quản lý</w:t>
                         </w:r>
-                        <w:proofErr w:type="spellStart"/>
-                        <w:r>
-                          <w:rPr>
-                            <w:rFonts w:asciiTheme="minorHAnsi" w:hAnsiTheme="minorHAnsi" w:cstheme="minorHAnsi"/>
-                          </w:rPr>
-                          <w:t>quản</w:t>
-                        </w:r>
-                        <w:proofErr w:type="spellEnd"/>
-                        <w:r>
-                          <w:rPr>
-                            <w:rFonts w:asciiTheme="minorHAnsi" w:hAnsiTheme="minorHAnsi" w:cstheme="minorHAnsi"/>
-                          </w:rPr>
-                          <w:t xml:space="preserve"> </w:t>
-                        </w:r>
-                        <w:proofErr w:type="spellStart"/>
-                        <w:r>
-                          <w:rPr>
-                            <w:rFonts w:asciiTheme="minorHAnsi" w:hAnsiTheme="minorHAnsi" w:cstheme="minorHAnsi"/>
-                          </w:rPr>
-                          <w:t>lý</w:t>
-                        </w:r>
-                        <w:proofErr w:type="spellEnd"/>
                       </w:p>
                     </w:txbxContent>
                   </v:textbox>
@@ -4785,47 +4413,11 @@
                             <w:rFonts w:asciiTheme="minorHAnsi" w:hAnsiTheme="minorHAnsi" w:cstheme="minorHAnsi"/>
                           </w:rPr>
                         </w:pPr>
-                        <w:proofErr w:type="spellStart"/>
                         <w:r>
                           <w:rPr>
                             <w:rFonts w:asciiTheme="minorHAnsi" w:hAnsiTheme="minorHAnsi" w:cstheme="minorHAnsi"/>
                           </w:rPr>
-                          <w:t>Kiểm</w:t>
-                        </w:r>
-                        <w:proofErr w:type="spellEnd"/>
-                        <w:r>
-                          <w:rPr>
-                            <w:rFonts w:asciiTheme="minorHAnsi" w:hAnsiTheme="minorHAnsi" w:cstheme="minorHAnsi"/>
-                          </w:rPr>
-                          <w:t xml:space="preserve"> </w:t>
-                        </w:r>
-                        <w:proofErr w:type="spellStart"/>
-                        <w:r>
-                          <w:rPr>
-                            <w:rFonts w:asciiTheme="minorHAnsi" w:hAnsiTheme="minorHAnsi" w:cstheme="minorHAnsi"/>
-                          </w:rPr>
-                          <w:t>tra</w:t>
-                        </w:r>
-                        <w:proofErr w:type="spellEnd"/>
-                        <w:r>
-                          <w:rPr>
-                            <w:rFonts w:asciiTheme="minorHAnsi" w:hAnsiTheme="minorHAnsi" w:cstheme="minorHAnsi"/>
-                          </w:rPr>
-                          <w:t xml:space="preserve"> </w:t>
-                        </w:r>
-                        <w:proofErr w:type="spellStart"/>
-                        <w:r>
-                          <w:rPr>
-                            <w:rFonts w:asciiTheme="minorHAnsi" w:hAnsiTheme="minorHAnsi" w:cstheme="minorHAnsi"/>
-                          </w:rPr>
-                          <w:t>thông</w:t>
-                        </w:r>
-                        <w:proofErr w:type="spellEnd"/>
-                        <w:r>
-                          <w:rPr>
-                            <w:rFonts w:asciiTheme="minorHAnsi" w:hAnsiTheme="minorHAnsi" w:cstheme="minorHAnsi"/>
-                          </w:rPr>
-                          <w:t xml:space="preserve"> tin</w:t>
+                          <w:t>Kiểm tra thông tin</w:t>
                         </w:r>
                       </w:p>
                     </w:txbxContent>
@@ -4935,7 +4527,6 @@
         <w:br w:type="page"/>
       </w:r>
     </w:p>
-    <w:bookmarkStart w:id="13" w:name="_Toc497239444"/>
     <w:p>
       <w:pPr>
         <w:pStyle w:val="ListParagraph"/>
@@ -4950,12 +4541,14 @@
           <w:szCs w:val="26"/>
         </w:rPr>
       </w:pPr>
+      <w:bookmarkStart w:id="14" w:name="_Toc497239444"/>
       <w:r>
         <w:rPr>
           <w:rFonts w:asciiTheme="minorHAnsi" w:eastAsia="Times New Roman" w:hAnsiTheme="minorHAnsi" w:cstheme="minorHAnsi"/>
           <w:noProof/>
           <w:sz w:val="28"/>
           <w:szCs w:val="28"/>
+          <w:lang w:val="en-GB" w:eastAsia="en-GB"/>
         </w:rPr>
         <w:lastRenderedPageBreak/>
         <mc:AlternateContent>
@@ -5719,7 +5312,7 @@
               </wp:anchor>
             </w:drawing>
           </mc:Choice>
-          <mc:Fallback xmlns:w16se="http://schemas.microsoft.com/office/word/2015/wordml/symex" xmlns:cx="http://schemas.microsoft.com/office/drawing/2014/chartex">
+          <mc:Fallback>
             <w:pict>
               <v:group w14:anchorId="404DC3B5" id="Canvas 11284" o:spid="_x0000_s1042" editas="canvas" style="position:absolute;left:0;text-align:left;margin-left:0;margin-top:29.9pt;width:309pt;height:274.5pt;z-index:251872256;mso-position-horizontal:center;mso-position-horizontal-relative:margin;mso-width-relative:margin;mso-height-relative:margin" coordsize="39243,34861" o:gfxdata="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">
                 <v:shape id="_x0000_s1043" type="#_x0000_t75" style="position:absolute;width:39243;height:34861;visibility:visible;mso-wrap-style:square">
@@ -5737,28 +5330,12 @@
                             <w:rFonts w:asciiTheme="minorHAnsi" w:hAnsiTheme="minorHAnsi" w:cstheme="minorHAnsi"/>
                           </w:rPr>
                         </w:pPr>
-                        <w:proofErr w:type="spellStart"/>
                         <w:r>
                           <w:rPr>
                             <w:rFonts w:asciiTheme="minorHAnsi" w:hAnsiTheme="minorHAnsi" w:cstheme="minorHAnsi"/>
                           </w:rPr>
-                          <w:t>Tìm</w:t>
+                          <w:t>Tìm kiếm</w:t>
                         </w:r>
-                        <w:proofErr w:type="spellEnd"/>
-                        <w:r>
-                          <w:rPr>
-                            <w:rFonts w:asciiTheme="minorHAnsi" w:hAnsiTheme="minorHAnsi" w:cstheme="minorHAnsi"/>
-                          </w:rPr>
-                          <w:t xml:space="preserve"> </w:t>
-                        </w:r>
-                        <w:proofErr w:type="spellStart"/>
-                        <w:r>
-                          <w:rPr>
-                            <w:rFonts w:asciiTheme="minorHAnsi" w:hAnsiTheme="minorHAnsi" w:cstheme="minorHAnsi"/>
-                          </w:rPr>
-                          <w:t>kiếm</w:t>
-                        </w:r>
-                        <w:proofErr w:type="spellEnd"/>
                       </w:p>
                     </w:txbxContent>
                   </v:textbox>
@@ -5774,70 +5351,12 @@
                             <w:rFonts w:asciiTheme="minorHAnsi" w:hAnsiTheme="minorHAnsi" w:cstheme="minorHAnsi"/>
                           </w:rPr>
                         </w:pPr>
-                        <w:proofErr w:type="spellStart"/>
                         <w:r>
                           <w:rPr>
                             <w:rFonts w:asciiTheme="minorHAnsi" w:hAnsiTheme="minorHAnsi" w:cstheme="minorHAnsi"/>
                           </w:rPr>
-                          <w:t>Thông</w:t>
+                          <w:t>Thông báo không tìm thấy</w:t>
                         </w:r>
-                        <w:proofErr w:type="spellEnd"/>
-                        <w:r>
-                          <w:rPr>
-                            <w:rFonts w:asciiTheme="minorHAnsi" w:hAnsiTheme="minorHAnsi" w:cstheme="minorHAnsi"/>
-                          </w:rPr>
-                          <w:t xml:space="preserve"> </w:t>
-                        </w:r>
-                        <w:proofErr w:type="spellStart"/>
-                        <w:r>
-                          <w:rPr>
-                            <w:rFonts w:asciiTheme="minorHAnsi" w:hAnsiTheme="minorHAnsi" w:cstheme="minorHAnsi"/>
-                          </w:rPr>
-                          <w:t>báo</w:t>
-                        </w:r>
-                        <w:proofErr w:type="spellEnd"/>
-                        <w:r>
-                          <w:rPr>
-                            <w:rFonts w:asciiTheme="minorHAnsi" w:hAnsiTheme="minorHAnsi" w:cstheme="minorHAnsi"/>
-                          </w:rPr>
-                          <w:t xml:space="preserve"> </w:t>
-                        </w:r>
-                        <w:proofErr w:type="spellStart"/>
-                        <w:r>
-                          <w:rPr>
-                            <w:rFonts w:asciiTheme="minorHAnsi" w:hAnsiTheme="minorHAnsi" w:cstheme="minorHAnsi"/>
-                          </w:rPr>
-                          <w:t>không</w:t>
-                        </w:r>
-                        <w:proofErr w:type="spellEnd"/>
-                        <w:r>
-                          <w:rPr>
-                            <w:rFonts w:asciiTheme="minorHAnsi" w:hAnsiTheme="minorHAnsi" w:cstheme="minorHAnsi"/>
-                          </w:rPr>
-                          <w:t xml:space="preserve"> </w:t>
-                        </w:r>
-                        <w:proofErr w:type="spellStart"/>
-                        <w:r>
-                          <w:rPr>
-                            <w:rFonts w:asciiTheme="minorHAnsi" w:hAnsiTheme="minorHAnsi" w:cstheme="minorHAnsi"/>
-                          </w:rPr>
-                          <w:t>tìm</w:t>
-                        </w:r>
-                        <w:proofErr w:type="spellEnd"/>
-                        <w:r>
-                          <w:rPr>
-                            <w:rFonts w:asciiTheme="minorHAnsi" w:hAnsiTheme="minorHAnsi" w:cstheme="minorHAnsi"/>
-                          </w:rPr>
-                          <w:t xml:space="preserve"> </w:t>
-                        </w:r>
-                        <w:proofErr w:type="spellStart"/>
-                        <w:r>
-                          <w:rPr>
-                            <w:rFonts w:asciiTheme="minorHAnsi" w:hAnsiTheme="minorHAnsi" w:cstheme="minorHAnsi"/>
-                          </w:rPr>
-                          <w:t>thấy</w:t>
-                        </w:r>
-                        <w:proofErr w:type="spellEnd"/>
                       </w:p>
                     </w:txbxContent>
                   </v:textbox>
@@ -5853,7 +5372,6 @@
                             <w:rFonts w:asciiTheme="minorHAnsi" w:hAnsiTheme="minorHAnsi" w:cstheme="minorHAnsi"/>
                           </w:rPr>
                         </w:pPr>
-                        <w:proofErr w:type="spellStart"/>
                         <w:r>
                           <w:rPr>
                             <w:rFonts w:asciiTheme="minorHAnsi" w:hAnsiTheme="minorHAnsi" w:cstheme="minorHAnsi"/>
@@ -5870,107 +5388,26 @@
                           <w:rPr>
                             <w:rFonts w:asciiTheme="minorHAnsi" w:hAnsiTheme="minorHAnsi" w:cstheme="minorHAnsi"/>
                           </w:rPr>
-                          <w:t>n</w:t>
+                          <w:t xml:space="preserve">n thị danh sách </w:t>
                         </w:r>
-                        <w:proofErr w:type="spellEnd"/>
+                        <w:r>
+                          <w:rPr>
+                            <w:rFonts w:asciiTheme="minorHAnsi" w:eastAsia="Calibri" w:hAnsiTheme="minorHAnsi" w:cstheme="minorHAnsi"/>
+                          </w:rPr>
+                          <w:t>người mẫu</w:t>
+                        </w:r>
                         <w:r>
                           <w:rPr>
                             <w:rFonts w:asciiTheme="minorHAnsi" w:hAnsiTheme="minorHAnsi" w:cstheme="minorHAnsi"/>
                           </w:rPr>
                           <w:t xml:space="preserve"> </w:t>
                         </w:r>
-                        <w:proofErr w:type="spellStart"/>
                         <w:r>
                           <w:rPr>
                             <w:rFonts w:asciiTheme="minorHAnsi" w:hAnsiTheme="minorHAnsi" w:cstheme="minorHAnsi"/>
                           </w:rPr>
-                          <w:t>thị</w:t>
+                          <w:t>tìm được</w:t>
                         </w:r>
-                        <w:proofErr w:type="spellEnd"/>
-                        <w:r>
-                          <w:rPr>
-                            <w:rFonts w:asciiTheme="minorHAnsi" w:hAnsiTheme="minorHAnsi" w:cstheme="minorHAnsi"/>
-                          </w:rPr>
-                          <w:t xml:space="preserve"> </w:t>
-                        </w:r>
-                        <w:proofErr w:type="spellStart"/>
-                        <w:r>
-                          <w:rPr>
-                            <w:rFonts w:asciiTheme="minorHAnsi" w:hAnsiTheme="minorHAnsi" w:cstheme="minorHAnsi"/>
-                          </w:rPr>
-                          <w:t>danh</w:t>
-                        </w:r>
-                        <w:proofErr w:type="spellEnd"/>
-                        <w:r>
-                          <w:rPr>
-                            <w:rFonts w:asciiTheme="minorHAnsi" w:hAnsiTheme="minorHAnsi" w:cstheme="minorHAnsi"/>
-                          </w:rPr>
-                          <w:t xml:space="preserve"> </w:t>
-                        </w:r>
-                        <w:proofErr w:type="spellStart"/>
-                        <w:r>
-                          <w:rPr>
-                            <w:rFonts w:asciiTheme="minorHAnsi" w:hAnsiTheme="minorHAnsi" w:cstheme="minorHAnsi"/>
-                          </w:rPr>
-                          <w:t>sách</w:t>
-                        </w:r>
-                        <w:proofErr w:type="spellEnd"/>
-                        <w:r>
-                          <w:rPr>
-                            <w:rFonts w:asciiTheme="minorHAnsi" w:hAnsiTheme="minorHAnsi" w:cstheme="minorHAnsi"/>
-                          </w:rPr>
-                          <w:t xml:space="preserve"> </w:t>
-                        </w:r>
-                        <w:proofErr w:type="spellStart"/>
-                        <w:r>
-                          <w:rPr>
-                            <w:rFonts w:asciiTheme="minorHAnsi" w:eastAsia="Calibri" w:hAnsiTheme="minorHAnsi" w:cstheme="minorHAnsi"/>
-                          </w:rPr>
-                          <w:t>người</w:t>
-                        </w:r>
-                        <w:proofErr w:type="spellEnd"/>
-                        <w:r>
-                          <w:rPr>
-                            <w:rFonts w:asciiTheme="minorHAnsi" w:eastAsia="Calibri" w:hAnsiTheme="minorHAnsi" w:cstheme="minorHAnsi"/>
-                          </w:rPr>
-                          <w:t xml:space="preserve"> </w:t>
-                        </w:r>
-                        <w:proofErr w:type="spellStart"/>
-                        <w:r>
-                          <w:rPr>
-                            <w:rFonts w:asciiTheme="minorHAnsi" w:eastAsia="Calibri" w:hAnsiTheme="minorHAnsi" w:cstheme="minorHAnsi"/>
-                          </w:rPr>
-                          <w:t>mẫu</w:t>
-                        </w:r>
-                        <w:proofErr w:type="spellEnd"/>
-                        <w:r>
-                          <w:rPr>
-                            <w:rFonts w:asciiTheme="minorHAnsi" w:hAnsiTheme="minorHAnsi" w:cstheme="minorHAnsi"/>
-                          </w:rPr>
-                          <w:t xml:space="preserve"> </w:t>
-                        </w:r>
-                        <w:proofErr w:type="spellStart"/>
-                        <w:r>
-                          <w:rPr>
-                            <w:rFonts w:asciiTheme="minorHAnsi" w:hAnsiTheme="minorHAnsi" w:cstheme="minorHAnsi"/>
-                          </w:rPr>
-                          <w:t>tìm</w:t>
-                        </w:r>
-                        <w:proofErr w:type="spellEnd"/>
-                        <w:r>
-                          <w:rPr>
-                            <w:rFonts w:asciiTheme="minorHAnsi" w:hAnsiTheme="minorHAnsi" w:cstheme="minorHAnsi"/>
-                          </w:rPr>
-                          <w:t xml:space="preserve"> </w:t>
-                        </w:r>
-                        <w:proofErr w:type="spellStart"/>
-                        <w:r>
-                          <w:rPr>
-                            <w:rFonts w:asciiTheme="minorHAnsi" w:hAnsiTheme="minorHAnsi" w:cstheme="minorHAnsi"/>
-                          </w:rPr>
-                          <w:t>được</w:t>
-                        </w:r>
-                        <w:proofErr w:type="spellEnd"/>
                       </w:p>
                     </w:txbxContent>
                   </v:textbox>
@@ -5986,33 +5423,11 @@
                             <w:rFonts w:asciiTheme="minorHAnsi" w:hAnsiTheme="minorHAnsi" w:cstheme="minorHAnsi"/>
                           </w:rPr>
                         </w:pPr>
-                        <w:proofErr w:type="spellStart"/>
                         <w:r>
                           <w:rPr>
                             <w:rFonts w:asciiTheme="minorHAnsi" w:hAnsiTheme="minorHAnsi" w:cstheme="minorHAnsi"/>
                           </w:rPr>
-                          <w:t>Tìm</w:t>
-                        </w:r>
-                        <w:proofErr w:type="spellEnd"/>
-                        <w:r>
-                          <w:rPr>
-                            <w:rFonts w:asciiTheme="minorHAnsi" w:hAnsiTheme="minorHAnsi" w:cstheme="minorHAnsi"/>
-                          </w:rPr>
-                          <w:t xml:space="preserve"> </w:t>
-                        </w:r>
-                        <w:proofErr w:type="spellStart"/>
-                        <w:r>
-                          <w:rPr>
-                            <w:rFonts w:asciiTheme="minorHAnsi" w:hAnsiTheme="minorHAnsi" w:cstheme="minorHAnsi"/>
-                          </w:rPr>
-                          <w:t>kiếm</w:t>
-                        </w:r>
-                        <w:proofErr w:type="spellEnd"/>
-                        <w:r>
-                          <w:rPr>
-                            <w:rFonts w:asciiTheme="minorHAnsi" w:hAnsiTheme="minorHAnsi" w:cstheme="minorHAnsi"/>
-                          </w:rPr>
-                          <w:t xml:space="preserve"> CSDL</w:t>
+                          <w:t>Tìm kiếm CSDL</w:t>
                         </w:r>
                       </w:p>
                     </w:txbxContent>
@@ -6081,52 +5496,22 @@
                             <w:rFonts w:asciiTheme="minorHAnsi" w:hAnsiTheme="minorHAnsi" w:cstheme="minorHAnsi"/>
                           </w:rPr>
                         </w:pPr>
-                        <w:proofErr w:type="spellStart"/>
                         <w:r>
                           <w:rPr>
                             <w:rFonts w:asciiTheme="minorHAnsi" w:eastAsia="Calibri" w:hAnsiTheme="minorHAnsi" w:cstheme="minorHAnsi"/>
                             <w:sz w:val="22"/>
                             <w:szCs w:val="22"/>
                           </w:rPr>
-                          <w:t>Mã</w:t>
+                          <w:t xml:space="preserve">Mã </w:t>
                         </w:r>
-                        <w:proofErr w:type="spellEnd"/>
                         <w:r>
                           <w:rPr>
                             <w:rFonts w:asciiTheme="minorHAnsi" w:eastAsia="Calibri" w:hAnsiTheme="minorHAnsi" w:cstheme="minorHAnsi"/>
                             <w:sz w:val="22"/>
                             <w:szCs w:val="22"/>
                           </w:rPr>
-                          <w:t xml:space="preserve"> </w:t>
+                          <w:t>người mẫu</w:t>
                         </w:r>
-                        <w:proofErr w:type="spellStart"/>
-                        <w:r>
-                          <w:rPr>
-                            <w:rFonts w:asciiTheme="minorHAnsi" w:eastAsia="Calibri" w:hAnsiTheme="minorHAnsi" w:cstheme="minorHAnsi"/>
-                            <w:sz w:val="22"/>
-                            <w:szCs w:val="22"/>
-                          </w:rPr>
-                          <w:t>người</w:t>
-                        </w:r>
-                        <w:proofErr w:type="spellEnd"/>
-                        <w:r>
-                          <w:rPr>
-                            <w:rFonts w:asciiTheme="minorHAnsi" w:eastAsia="Calibri" w:hAnsiTheme="minorHAnsi" w:cstheme="minorHAnsi"/>
-                            <w:sz w:val="22"/>
-                            <w:szCs w:val="22"/>
-                          </w:rPr>
-                          <w:t xml:space="preserve"> </w:t>
-                        </w:r>
-                        <w:proofErr w:type="spellStart"/>
-                        <w:r>
-                          <w:rPr>
-                            <w:rFonts w:asciiTheme="minorHAnsi" w:eastAsia="Calibri" w:hAnsiTheme="minorHAnsi" w:cstheme="minorHAnsi"/>
-                            <w:sz w:val="22"/>
-                            <w:szCs w:val="22"/>
-                          </w:rPr>
-                          <w:t>mẫu</w:t>
-                        </w:r>
-                        <w:proofErr w:type="spellEnd"/>
                       </w:p>
                     </w:txbxContent>
                   </v:textbox>
@@ -6143,52 +5528,14 @@
                             <w:rFonts w:asciiTheme="minorHAnsi" w:hAnsiTheme="minorHAnsi" w:cstheme="minorHAnsi"/>
                           </w:rPr>
                         </w:pPr>
-                        <w:proofErr w:type="spellStart"/>
                         <w:r>
                           <w:rPr>
                             <w:rFonts w:asciiTheme="minorHAnsi" w:eastAsia="Calibri" w:hAnsiTheme="minorHAnsi" w:cstheme="minorHAnsi"/>
                             <w:sz w:val="22"/>
                             <w:szCs w:val="22"/>
                           </w:rPr>
-                          <w:t>Tên</w:t>
+                          <w:t>Tên người mẫu</w:t>
                         </w:r>
-                        <w:proofErr w:type="spellEnd"/>
-                        <w:r>
-                          <w:rPr>
-                            <w:rFonts w:asciiTheme="minorHAnsi" w:eastAsia="Calibri" w:hAnsiTheme="minorHAnsi" w:cstheme="minorHAnsi"/>
-                            <w:sz w:val="22"/>
-                            <w:szCs w:val="22"/>
-                          </w:rPr>
-                          <w:t xml:space="preserve"> </w:t>
-                        </w:r>
-                        <w:proofErr w:type="spellStart"/>
-                        <w:r>
-                          <w:rPr>
-                            <w:rFonts w:asciiTheme="minorHAnsi" w:eastAsia="Calibri" w:hAnsiTheme="minorHAnsi" w:cstheme="minorHAnsi"/>
-                            <w:sz w:val="22"/>
-                            <w:szCs w:val="22"/>
-                          </w:rPr>
-                          <w:t>người</w:t>
-                        </w:r>
-                        <w:proofErr w:type="spellEnd"/>
-                        <w:r>
-                          <w:rPr>
-                            <w:rFonts w:asciiTheme="minorHAnsi" w:eastAsia="Calibri" w:hAnsiTheme="minorHAnsi" w:cstheme="minorHAnsi"/>
-                            <w:sz w:val="22"/>
-                            <w:szCs w:val="22"/>
-                          </w:rPr>
-                          <w:t xml:space="preserve"> </w:t>
-                        </w:r>
-                        <w:proofErr w:type="spellStart"/>
-                        <w:r>
-                          <w:rPr>
-                            <w:rFonts w:asciiTheme="minorHAnsi" w:eastAsia="Calibri" w:hAnsiTheme="minorHAnsi" w:cstheme="minorHAnsi"/>
-                            <w:sz w:val="22"/>
-                            <w:szCs w:val="22"/>
-                          </w:rPr>
-                          <w:t>mẫu</w:t>
-                        </w:r>
-                        <w:proofErr w:type="spellEnd"/>
                       </w:p>
                     </w:txbxContent>
                   </v:textbox>
@@ -6217,7 +5564,7 @@
         </w:rPr>
         <w:t>Chức năng tìm kiếm:</w:t>
       </w:r>
-      <w:bookmarkEnd w:id="13"/>
+      <w:bookmarkEnd w:id="14"/>
     </w:p>
     <w:p>
       <w:pPr>
@@ -6228,7 +5575,6 @@
         </w:rPr>
       </w:pPr>
     </w:p>
-    <w:bookmarkStart w:id="14" w:name="_Toc497239445"/>
     <w:p>
       <w:pPr>
         <w:pStyle w:val="ListParagraph"/>
@@ -6243,12 +5589,14 @@
           <w:szCs w:val="26"/>
         </w:rPr>
       </w:pPr>
+      <w:bookmarkStart w:id="15" w:name="_Toc497239445"/>
       <w:r>
         <w:rPr>
           <w:rFonts w:asciiTheme="minorHAnsi" w:eastAsia="Times New Roman" w:hAnsiTheme="minorHAnsi" w:cstheme="minorHAnsi"/>
           <w:noProof/>
           <w:sz w:val="28"/>
           <w:szCs w:val="28"/>
+          <w:lang w:val="en-GB" w:eastAsia="en-GB"/>
         </w:rPr>
         <mc:AlternateContent>
           <mc:Choice Requires="wpc">
@@ -6666,7 +6014,7 @@
               </wp:anchor>
             </w:drawing>
           </mc:Choice>
-          <mc:Fallback xmlns:w16se="http://schemas.microsoft.com/office/word/2015/wordml/symex" xmlns:cx="http://schemas.microsoft.com/office/drawing/2014/chartex">
+          <mc:Fallback>
             <w:pict>
               <v:group w14:anchorId="23BBC26E" id="Canvas 58" o:spid="_x0000_s1059" editas="canvas" style="position:absolute;left:0;text-align:left;margin-left:0;margin-top:33.25pt;width:215.1pt;height:244.5pt;z-index:251874304;mso-position-horizontal:center;mso-position-horizontal-relative:margin;mso-width-relative:margin;mso-height-relative:margin" coordsize="27317,31051" o:gfxdata="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">
                 <v:shape id="_x0000_s1060" type="#_x0000_t75" style="position:absolute;width:27317;height:31051;visibility:visible;mso-wrap-style:square">
@@ -6684,14 +6032,12 @@
                             <w:rFonts w:asciiTheme="minorHAnsi" w:hAnsiTheme="minorHAnsi" w:cstheme="minorHAnsi"/>
                           </w:rPr>
                         </w:pPr>
-                        <w:proofErr w:type="spellStart"/>
                         <w:r>
                           <w:rPr>
                             <w:rFonts w:asciiTheme="minorHAnsi" w:hAnsiTheme="minorHAnsi" w:cstheme="minorHAnsi"/>
                           </w:rPr>
                           <w:t>Lọc</w:t>
                         </w:r>
-                        <w:proofErr w:type="spellEnd"/>
                       </w:p>
                     </w:txbxContent>
                   </v:textbox>
@@ -6707,33 +6053,11 @@
                             <w:rFonts w:asciiTheme="minorHAnsi" w:hAnsiTheme="minorHAnsi" w:cstheme="minorHAnsi"/>
                           </w:rPr>
                         </w:pPr>
-                        <w:proofErr w:type="spellStart"/>
                         <w:r>
                           <w:rPr>
                             <w:rFonts w:asciiTheme="minorHAnsi" w:hAnsiTheme="minorHAnsi" w:cstheme="minorHAnsi"/>
                           </w:rPr>
-                          <w:t>Tìm</w:t>
-                        </w:r>
-                        <w:proofErr w:type="spellEnd"/>
-                        <w:r>
-                          <w:rPr>
-                            <w:rFonts w:asciiTheme="minorHAnsi" w:hAnsiTheme="minorHAnsi" w:cstheme="minorHAnsi"/>
-                          </w:rPr>
-                          <w:t xml:space="preserve"> </w:t>
-                        </w:r>
-                        <w:proofErr w:type="spellStart"/>
-                        <w:r>
-                          <w:rPr>
-                            <w:rFonts w:asciiTheme="minorHAnsi" w:hAnsiTheme="minorHAnsi" w:cstheme="minorHAnsi"/>
-                          </w:rPr>
-                          <w:t>kiếm</w:t>
-                        </w:r>
-                        <w:proofErr w:type="spellEnd"/>
-                        <w:r>
-                          <w:rPr>
-                            <w:rFonts w:asciiTheme="minorHAnsi" w:hAnsiTheme="minorHAnsi" w:cstheme="minorHAnsi"/>
-                          </w:rPr>
-                          <w:t xml:space="preserve"> </w:t>
+                          <w:t xml:space="preserve">Tìm kiếm </w:t>
                         </w:r>
                         <w:r>
                           <w:rPr>
@@ -6756,7 +6080,6 @@
                             <w:rFonts w:asciiTheme="minorHAnsi" w:hAnsiTheme="minorHAnsi" w:cstheme="minorHAnsi"/>
                           </w:rPr>
                         </w:pPr>
-                        <w:proofErr w:type="spellStart"/>
                         <w:r>
                           <w:rPr>
                             <w:rFonts w:asciiTheme="minorHAnsi" w:hAnsiTheme="minorHAnsi" w:cstheme="minorHAnsi"/>
@@ -6773,140 +6096,31 @@
                           <w:rPr>
                             <w:rFonts w:asciiTheme="minorHAnsi" w:hAnsiTheme="minorHAnsi" w:cstheme="minorHAnsi"/>
                           </w:rPr>
-                          <w:t>n</w:t>
+                          <w:t xml:space="preserve">n thị danh sách </w:t>
                         </w:r>
-                        <w:proofErr w:type="spellEnd"/>
+                        <w:r>
+                          <w:rPr>
+                            <w:rFonts w:asciiTheme="minorHAnsi" w:eastAsia="Calibri" w:hAnsiTheme="minorHAnsi" w:cstheme="minorHAnsi"/>
+                          </w:rPr>
+                          <w:t>người mẫu</w:t>
+                        </w:r>
                         <w:r>
                           <w:rPr>
                             <w:rFonts w:asciiTheme="minorHAnsi" w:hAnsiTheme="minorHAnsi" w:cstheme="minorHAnsi"/>
                           </w:rPr>
                           <w:t xml:space="preserve"> </w:t>
                         </w:r>
-                        <w:proofErr w:type="spellStart"/>
                         <w:r>
                           <w:rPr>
                             <w:rFonts w:asciiTheme="minorHAnsi" w:hAnsiTheme="minorHAnsi" w:cstheme="minorHAnsi"/>
                           </w:rPr>
-                          <w:t>thị</w:t>
+                          <w:t>phù hợp</w:t>
                         </w:r>
-                        <w:proofErr w:type="spellEnd"/>
                         <w:r>
                           <w:rPr>
                             <w:rFonts w:asciiTheme="minorHAnsi" w:hAnsiTheme="minorHAnsi" w:cstheme="minorHAnsi"/>
                           </w:rPr>
-                          <w:t xml:space="preserve"> </w:t>
-                        </w:r>
-                        <w:proofErr w:type="spellStart"/>
-                        <w:r>
-                          <w:rPr>
-                            <w:rFonts w:asciiTheme="minorHAnsi" w:hAnsiTheme="minorHAnsi" w:cstheme="minorHAnsi"/>
-                          </w:rPr>
-                          <w:t>danh</w:t>
-                        </w:r>
-                        <w:proofErr w:type="spellEnd"/>
-                        <w:r>
-                          <w:rPr>
-                            <w:rFonts w:asciiTheme="minorHAnsi" w:hAnsiTheme="minorHAnsi" w:cstheme="minorHAnsi"/>
-                          </w:rPr>
-                          <w:t xml:space="preserve"> </w:t>
-                        </w:r>
-                        <w:proofErr w:type="spellStart"/>
-                        <w:r>
-                          <w:rPr>
-                            <w:rFonts w:asciiTheme="minorHAnsi" w:hAnsiTheme="minorHAnsi" w:cstheme="minorHAnsi"/>
-                          </w:rPr>
-                          <w:t>sách</w:t>
-                        </w:r>
-                        <w:proofErr w:type="spellEnd"/>
-                        <w:r>
-                          <w:rPr>
-                            <w:rFonts w:asciiTheme="minorHAnsi" w:hAnsiTheme="minorHAnsi" w:cstheme="minorHAnsi"/>
-                          </w:rPr>
-                          <w:t xml:space="preserve"> </w:t>
-                        </w:r>
-                        <w:proofErr w:type="spellStart"/>
-                        <w:r>
-                          <w:rPr>
-                            <w:rFonts w:asciiTheme="minorHAnsi" w:eastAsia="Calibri" w:hAnsiTheme="minorHAnsi" w:cstheme="minorHAnsi"/>
-                          </w:rPr>
-                          <w:t>người</w:t>
-                        </w:r>
-                        <w:proofErr w:type="spellEnd"/>
-                        <w:r>
-                          <w:rPr>
-                            <w:rFonts w:asciiTheme="minorHAnsi" w:eastAsia="Calibri" w:hAnsiTheme="minorHAnsi" w:cstheme="minorHAnsi"/>
-                          </w:rPr>
-                          <w:t xml:space="preserve"> </w:t>
-                        </w:r>
-                        <w:proofErr w:type="spellStart"/>
-                        <w:r>
-                          <w:rPr>
-                            <w:rFonts w:asciiTheme="minorHAnsi" w:eastAsia="Calibri" w:hAnsiTheme="minorHAnsi" w:cstheme="minorHAnsi"/>
-                          </w:rPr>
-                          <w:t>mẫu</w:t>
-                        </w:r>
-                        <w:proofErr w:type="spellEnd"/>
-                        <w:r>
-                          <w:rPr>
-                            <w:rFonts w:asciiTheme="minorHAnsi" w:hAnsiTheme="minorHAnsi" w:cstheme="minorHAnsi"/>
-                          </w:rPr>
-                          <w:t xml:space="preserve"> </w:t>
-                        </w:r>
-                        <w:proofErr w:type="spellStart"/>
-                        <w:r>
-                          <w:rPr>
-                            <w:rFonts w:asciiTheme="minorHAnsi" w:hAnsiTheme="minorHAnsi" w:cstheme="minorHAnsi"/>
-                          </w:rPr>
-                          <w:t>phù</w:t>
-                        </w:r>
-                        <w:proofErr w:type="spellEnd"/>
-                        <w:r>
-                          <w:rPr>
-                            <w:rFonts w:asciiTheme="minorHAnsi" w:hAnsiTheme="minorHAnsi" w:cstheme="minorHAnsi"/>
-                          </w:rPr>
-                          <w:t xml:space="preserve"> </w:t>
-                        </w:r>
-                        <w:proofErr w:type="spellStart"/>
-                        <w:r>
-                          <w:rPr>
-                            <w:rFonts w:asciiTheme="minorHAnsi" w:hAnsiTheme="minorHAnsi" w:cstheme="minorHAnsi"/>
-                          </w:rPr>
-                          <w:t>hợp</w:t>
-                        </w:r>
-                        <w:proofErr w:type="spellEnd"/>
-                        <w:r>
-                          <w:rPr>
-                            <w:rFonts w:asciiTheme="minorHAnsi" w:hAnsiTheme="minorHAnsi" w:cstheme="minorHAnsi"/>
-                          </w:rPr>
-                          <w:t xml:space="preserve"> (</w:t>
-                        </w:r>
-                        <w:proofErr w:type="spellStart"/>
-                        <w:r>
-                          <w:rPr>
-                            <w:rFonts w:asciiTheme="minorHAnsi" w:hAnsiTheme="minorHAnsi" w:cstheme="minorHAnsi"/>
-                          </w:rPr>
-                          <w:t>hoặc</w:t>
-                        </w:r>
-                        <w:proofErr w:type="spellEnd"/>
-                        <w:r>
-                          <w:rPr>
-                            <w:rFonts w:asciiTheme="minorHAnsi" w:hAnsiTheme="minorHAnsi" w:cstheme="minorHAnsi"/>
-                          </w:rPr>
-                          <w:t xml:space="preserve"> </w:t>
-                        </w:r>
-                        <w:proofErr w:type="spellStart"/>
-                        <w:r>
-                          <w:rPr>
-                            <w:rFonts w:asciiTheme="minorHAnsi" w:hAnsiTheme="minorHAnsi" w:cstheme="minorHAnsi"/>
-                          </w:rPr>
-                          <w:t>trống</w:t>
-                        </w:r>
-                        <w:proofErr w:type="spellEnd"/>
-                        <w:r>
-                          <w:rPr>
-                            <w:rFonts w:asciiTheme="minorHAnsi" w:hAnsiTheme="minorHAnsi" w:cstheme="minorHAnsi"/>
-                          </w:rPr>
-                          <w:t>)</w:t>
+                          <w:t xml:space="preserve"> (hoặc trống)</w:t>
                         </w:r>
                       </w:p>
                     </w:txbxContent>
@@ -6930,178 +6144,14 @@
                             <w:rFonts w:asciiTheme="minorHAnsi" w:hAnsiTheme="minorHAnsi" w:cstheme="minorHAnsi"/>
                           </w:rPr>
                         </w:pPr>
-                        <w:proofErr w:type="spellStart"/>
                         <w:r>
                           <w:rPr>
                             <w:rFonts w:asciiTheme="minorHAnsi" w:eastAsia="Calibri" w:hAnsiTheme="minorHAnsi" w:cstheme="minorHAnsi"/>
                             <w:sz w:val="22"/>
                             <w:szCs w:val="22"/>
                           </w:rPr>
-                          <w:t>Lựa</w:t>
+                          <w:t>Lựa chọn giới tính, kỹ năng, ngoại ngữ, tỉnh thành</w:t>
                         </w:r>
-                        <w:proofErr w:type="spellEnd"/>
-                        <w:r>
-                          <w:rPr>
-                            <w:rFonts w:asciiTheme="minorHAnsi" w:eastAsia="Calibri" w:hAnsiTheme="minorHAnsi" w:cstheme="minorHAnsi"/>
-                            <w:sz w:val="22"/>
-                            <w:szCs w:val="22"/>
-                          </w:rPr>
-                          <w:t xml:space="preserve"> </w:t>
-                        </w:r>
-                        <w:proofErr w:type="spellStart"/>
-                        <w:r>
-                          <w:rPr>
-                            <w:rFonts w:asciiTheme="minorHAnsi" w:eastAsia="Calibri" w:hAnsiTheme="minorHAnsi" w:cstheme="minorHAnsi"/>
-                            <w:sz w:val="22"/>
-                            <w:szCs w:val="22"/>
-                          </w:rPr>
-                          <w:t>chọn</w:t>
-                        </w:r>
-                        <w:proofErr w:type="spellEnd"/>
-                        <w:r>
-                          <w:rPr>
-                            <w:rFonts w:asciiTheme="minorHAnsi" w:eastAsia="Calibri" w:hAnsiTheme="minorHAnsi" w:cstheme="minorHAnsi"/>
-                            <w:sz w:val="22"/>
-                            <w:szCs w:val="22"/>
-                          </w:rPr>
-                          <w:t xml:space="preserve"> </w:t>
-                        </w:r>
-                        <w:proofErr w:type="spellStart"/>
-                        <w:r>
-                          <w:rPr>
-                            <w:rFonts w:asciiTheme="minorHAnsi" w:eastAsia="Calibri" w:hAnsiTheme="minorHAnsi" w:cstheme="minorHAnsi"/>
-                            <w:sz w:val="22"/>
-                            <w:szCs w:val="22"/>
-                          </w:rPr>
-                          <w:t>giới</w:t>
-                        </w:r>
-                        <w:proofErr w:type="spellEnd"/>
-                        <w:r>
-                          <w:rPr>
-                            <w:rFonts w:asciiTheme="minorHAnsi" w:eastAsia="Calibri" w:hAnsiTheme="minorHAnsi" w:cstheme="minorHAnsi"/>
-                            <w:sz w:val="22"/>
-                            <w:szCs w:val="22"/>
-                          </w:rPr>
-                          <w:t xml:space="preserve"> </w:t>
-                        </w:r>
-                        <w:proofErr w:type="spellStart"/>
-                        <w:r>
-                          <w:rPr>
-                            <w:rFonts w:asciiTheme="minorHAnsi" w:eastAsia="Calibri" w:hAnsiTheme="minorHAnsi" w:cstheme="minorHAnsi"/>
-                            <w:sz w:val="22"/>
-                            <w:szCs w:val="22"/>
-                          </w:rPr>
-                          <w:t>tính</w:t>
-                        </w:r>
-                        <w:proofErr w:type="spellEnd"/>
-                        <w:r>
-                          <w:rPr>
-                            <w:rFonts w:asciiTheme="minorHAnsi" w:eastAsia="Calibri" w:hAnsiTheme="minorHAnsi" w:cstheme="minorHAnsi"/>
-                            <w:sz w:val="22"/>
-                            <w:szCs w:val="22"/>
-                          </w:rPr>
-                          <w:t xml:space="preserve">, </w:t>
-                        </w:r>
-                        <w:proofErr w:type="spellStart"/>
-                        <w:r>
-                          <w:rPr>
-                            <w:rFonts w:asciiTheme="minorHAnsi" w:eastAsia="Calibri" w:hAnsiTheme="minorHAnsi" w:cstheme="minorHAnsi"/>
-                            <w:sz w:val="22"/>
-                            <w:szCs w:val="22"/>
-                          </w:rPr>
-                          <w:t>kỹ</w:t>
-                        </w:r>
-                        <w:proofErr w:type="spellEnd"/>
-                        <w:r>
-                          <w:rPr>
-                            <w:rFonts w:asciiTheme="minorHAnsi" w:eastAsia="Calibri" w:hAnsiTheme="minorHAnsi" w:cstheme="minorHAnsi"/>
-                            <w:sz w:val="22"/>
-                            <w:szCs w:val="22"/>
-                          </w:rPr>
-                          <w:t xml:space="preserve"> </w:t>
-                        </w:r>
-                        <w:proofErr w:type="spellStart"/>
-                        <w:r>
-                          <w:rPr>
-                            <w:rFonts w:asciiTheme="minorHAnsi" w:eastAsia="Calibri" w:hAnsiTheme="minorHAnsi" w:cstheme="minorHAnsi"/>
-                            <w:sz w:val="22"/>
-                            <w:szCs w:val="22"/>
-                          </w:rPr>
-                          <w:t>năng</w:t>
-                        </w:r>
-                        <w:proofErr w:type="spellEnd"/>
-                        <w:r>
-                          <w:rPr>
-                            <w:rFonts w:asciiTheme="minorHAnsi" w:eastAsia="Calibri" w:hAnsiTheme="minorHAnsi" w:cstheme="minorHAnsi"/>
-                            <w:sz w:val="22"/>
-                            <w:szCs w:val="22"/>
-                          </w:rPr>
-                          <w:t xml:space="preserve">, </w:t>
-                        </w:r>
-                        <w:proofErr w:type="spellStart"/>
-                        <w:r>
-                          <w:rPr>
-                            <w:rFonts w:asciiTheme="minorHAnsi" w:eastAsia="Calibri" w:hAnsiTheme="minorHAnsi" w:cstheme="minorHAnsi"/>
-                            <w:sz w:val="22"/>
-                            <w:szCs w:val="22"/>
-                          </w:rPr>
-                          <w:t>ngoại</w:t>
-                        </w:r>
-                        <w:proofErr w:type="spellEnd"/>
-                        <w:r>
-                          <w:rPr>
-                            <w:rFonts w:asciiTheme="minorHAnsi" w:eastAsia="Calibri" w:hAnsiTheme="minorHAnsi" w:cstheme="minorHAnsi"/>
-                            <w:sz w:val="22"/>
-                            <w:szCs w:val="22"/>
-                          </w:rPr>
-                          <w:t xml:space="preserve"> </w:t>
-                        </w:r>
-                        <w:proofErr w:type="spellStart"/>
-                        <w:r>
-                          <w:rPr>
-                            <w:rFonts w:asciiTheme="minorHAnsi" w:eastAsia="Calibri" w:hAnsiTheme="minorHAnsi" w:cstheme="minorHAnsi"/>
-                            <w:sz w:val="22"/>
-                            <w:szCs w:val="22"/>
-                          </w:rPr>
-                          <w:t>ngữ</w:t>
-                        </w:r>
-                        <w:proofErr w:type="spellEnd"/>
-                        <w:r>
-                          <w:rPr>
-                            <w:rFonts w:asciiTheme="minorHAnsi" w:eastAsia="Calibri" w:hAnsiTheme="minorHAnsi" w:cstheme="minorHAnsi"/>
-                            <w:sz w:val="22"/>
-                            <w:szCs w:val="22"/>
-                          </w:rPr>
-                          <w:t xml:space="preserve">, </w:t>
-                        </w:r>
-                        <w:proofErr w:type="spellStart"/>
-                        <w:r>
-                          <w:rPr>
-                            <w:rFonts w:asciiTheme="minorHAnsi" w:eastAsia="Calibri" w:hAnsiTheme="minorHAnsi" w:cstheme="minorHAnsi"/>
-                            <w:sz w:val="22"/>
-                            <w:szCs w:val="22"/>
-                          </w:rPr>
-                          <w:t>tỉnh</w:t>
-                        </w:r>
-                        <w:proofErr w:type="spellEnd"/>
-                        <w:r>
-                          <w:rPr>
-                            <w:rFonts w:asciiTheme="minorHAnsi" w:eastAsia="Calibri" w:hAnsiTheme="minorHAnsi" w:cstheme="minorHAnsi"/>
-                            <w:sz w:val="22"/>
-                            <w:szCs w:val="22"/>
-                          </w:rPr>
-                          <w:t xml:space="preserve"> </w:t>
-                        </w:r>
-                        <w:proofErr w:type="spellStart"/>
-                        <w:r>
-                          <w:rPr>
-                            <w:rFonts w:asciiTheme="minorHAnsi" w:eastAsia="Calibri" w:hAnsiTheme="minorHAnsi" w:cstheme="minorHAnsi"/>
-                            <w:sz w:val="22"/>
-                            <w:szCs w:val="22"/>
-                          </w:rPr>
-                          <w:t>thành</w:t>
-                        </w:r>
-                        <w:proofErr w:type="spellEnd"/>
                         <w:r>
                           <w:rPr>
                             <w:rFonts w:asciiTheme="minorHAnsi" w:eastAsia="Calibri" w:hAnsiTheme="minorHAnsi" w:cstheme="minorHAnsi"/>
@@ -7155,7 +6205,7 @@
         </w:rPr>
         <w:t>:</w:t>
       </w:r>
-      <w:bookmarkEnd w:id="14"/>
+      <w:bookmarkEnd w:id="15"/>
     </w:p>
     <w:p>
       <w:pPr>
@@ -7176,7 +6226,6 @@
         </w:rPr>
       </w:pPr>
     </w:p>
-    <w:bookmarkStart w:id="15" w:name="_Toc497239446"/>
     <w:p>
       <w:pPr>
         <w:pStyle w:val="ListParagraph"/>
@@ -7191,12 +6240,14 @@
           <w:szCs w:val="26"/>
         </w:rPr>
       </w:pPr>
+      <w:bookmarkStart w:id="16" w:name="_Toc497239446"/>
       <w:r>
         <w:rPr>
           <w:rFonts w:asciiTheme="minorHAnsi" w:eastAsia="Times New Roman" w:hAnsiTheme="minorHAnsi" w:cstheme="minorHAnsi"/>
           <w:noProof/>
           <w:sz w:val="28"/>
           <w:szCs w:val="28"/>
+          <w:lang w:val="en-GB" w:eastAsia="en-GB"/>
         </w:rPr>
         <w:lastRenderedPageBreak/>
         <mc:AlternateContent>
@@ -7820,7 +6871,7 @@
               </wp:anchor>
             </w:drawing>
           </mc:Choice>
-          <mc:Fallback xmlns:w16se="http://schemas.microsoft.com/office/word/2015/wordml/symex" xmlns:cx="http://schemas.microsoft.com/office/drawing/2014/chartex">
+          <mc:Fallback>
             <w:pict>
               <v:group w14:anchorId="3C94F1C4" id="Canvas 149" o:spid="_x0000_s1068" editas="canvas" style="position:absolute;left:0;text-align:left;margin-left:0;margin-top:30.65pt;width:273pt;height:255.75pt;z-index:251875328;mso-position-horizontal:center;mso-position-horizontal-relative:margin" coordsize="34671,32480" o:gfxdata="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">
                 <v:shape id="_x0000_s1069" type="#_x0000_t75" style="position:absolute;width:34671;height:32480;visibility:visible;mso-wrap-style:square">
@@ -7838,42 +6889,12 @@
                             <w:rFonts w:asciiTheme="minorHAnsi" w:hAnsiTheme="minorHAnsi"/>
                           </w:rPr>
                         </w:pPr>
-                        <w:proofErr w:type="spellStart"/>
                         <w:r>
                           <w:rPr>
                             <w:rFonts w:asciiTheme="minorHAnsi" w:hAnsiTheme="minorHAnsi"/>
                           </w:rPr>
-                          <w:t>Đổi</w:t>
+                          <w:t>Đổi mật khẩu</w:t>
                         </w:r>
-                        <w:proofErr w:type="spellEnd"/>
-                        <w:r>
-                          <w:rPr>
-                            <w:rFonts w:asciiTheme="minorHAnsi" w:hAnsiTheme="minorHAnsi"/>
-                          </w:rPr>
-                          <w:t xml:space="preserve"> </w:t>
-                        </w:r>
-                        <w:proofErr w:type="spellStart"/>
-                        <w:r>
-                          <w:rPr>
-                            <w:rFonts w:asciiTheme="minorHAnsi" w:hAnsiTheme="minorHAnsi"/>
-                          </w:rPr>
-                          <w:t>mật</w:t>
-                        </w:r>
-                        <w:proofErr w:type="spellEnd"/>
-                        <w:r>
-                          <w:rPr>
-                            <w:rFonts w:asciiTheme="minorHAnsi" w:hAnsiTheme="minorHAnsi"/>
-                          </w:rPr>
-                          <w:t xml:space="preserve"> </w:t>
-                        </w:r>
-                        <w:proofErr w:type="spellStart"/>
-                        <w:r>
-                          <w:rPr>
-                            <w:rFonts w:asciiTheme="minorHAnsi" w:hAnsiTheme="minorHAnsi"/>
-                          </w:rPr>
-                          <w:t>khẩu</w:t>
-                        </w:r>
-                        <w:proofErr w:type="spellEnd"/>
                       </w:p>
                     </w:txbxContent>
                   </v:textbox>
@@ -7889,42 +6910,12 @@
                             <w:rFonts w:asciiTheme="minorHAnsi" w:hAnsiTheme="minorHAnsi"/>
                           </w:rPr>
                         </w:pPr>
-                        <w:proofErr w:type="spellStart"/>
                         <w:r>
                           <w:rPr>
                             <w:rFonts w:asciiTheme="minorHAnsi" w:hAnsiTheme="minorHAnsi"/>
                           </w:rPr>
-                          <w:t>Thông</w:t>
+                          <w:t>Thông báo sai</w:t>
                         </w:r>
-                        <w:proofErr w:type="spellEnd"/>
-                        <w:r>
-                          <w:rPr>
-                            <w:rFonts w:asciiTheme="minorHAnsi" w:hAnsiTheme="minorHAnsi"/>
-                          </w:rPr>
-                          <w:t xml:space="preserve"> </w:t>
-                        </w:r>
-                        <w:proofErr w:type="spellStart"/>
-                        <w:r>
-                          <w:rPr>
-                            <w:rFonts w:asciiTheme="minorHAnsi" w:hAnsiTheme="minorHAnsi"/>
-                          </w:rPr>
-                          <w:t>báo</w:t>
-                        </w:r>
-                        <w:proofErr w:type="spellEnd"/>
-                        <w:r>
-                          <w:rPr>
-                            <w:rFonts w:asciiTheme="minorHAnsi" w:hAnsiTheme="minorHAnsi"/>
-                          </w:rPr>
-                          <w:t xml:space="preserve"> </w:t>
-                        </w:r>
-                        <w:proofErr w:type="spellStart"/>
-                        <w:r>
-                          <w:rPr>
-                            <w:rFonts w:asciiTheme="minorHAnsi" w:hAnsiTheme="minorHAnsi"/>
-                          </w:rPr>
-                          <w:t>sai</w:t>
-                        </w:r>
-                        <w:proofErr w:type="spellEnd"/>
                       </w:p>
                     </w:txbxContent>
                   </v:textbox>
@@ -7940,28 +6931,12 @@
                             <w:rFonts w:asciiTheme="minorHAnsi" w:hAnsiTheme="minorHAnsi"/>
                           </w:rPr>
                         </w:pPr>
-                        <w:proofErr w:type="spellStart"/>
                         <w:r>
                           <w:rPr>
                             <w:rFonts w:asciiTheme="minorHAnsi" w:hAnsiTheme="minorHAnsi"/>
                           </w:rPr>
-                          <w:t>Xác</w:t>
+                          <w:t>Xác thực</w:t>
                         </w:r>
-                        <w:proofErr w:type="spellEnd"/>
-                        <w:r>
-                          <w:rPr>
-                            <w:rFonts w:asciiTheme="minorHAnsi" w:hAnsiTheme="minorHAnsi"/>
-                          </w:rPr>
-                          <w:t xml:space="preserve"> </w:t>
-                        </w:r>
-                        <w:proofErr w:type="spellStart"/>
-                        <w:r>
-                          <w:rPr>
-                            <w:rFonts w:asciiTheme="minorHAnsi" w:hAnsiTheme="minorHAnsi"/>
-                          </w:rPr>
-                          <w:t>thực</w:t>
-                        </w:r>
-                        <w:proofErr w:type="spellEnd"/>
                       </w:p>
                     </w:txbxContent>
                   </v:textbox>
@@ -8029,97 +7004,22 @@
                             <w:rFonts w:asciiTheme="minorHAnsi" w:hAnsiTheme="minorHAnsi"/>
                           </w:rPr>
                         </w:pPr>
-                        <w:proofErr w:type="spellStart"/>
                         <w:r>
                           <w:rPr>
                             <w:rFonts w:asciiTheme="minorHAnsi" w:eastAsia="Calibri" w:hAnsiTheme="minorHAnsi"/>
                             <w:sz w:val="22"/>
                             <w:szCs w:val="22"/>
                           </w:rPr>
-                          <w:t>Nhập</w:t>
+                          <w:t xml:space="preserve">Nhập mật khẩu </w:t>
                         </w:r>
-                        <w:proofErr w:type="spellEnd"/>
                         <w:r>
                           <w:rPr>
                             <w:rFonts w:asciiTheme="minorHAnsi" w:eastAsia="Calibri" w:hAnsiTheme="minorHAnsi"/>
                             <w:sz w:val="22"/>
                             <w:szCs w:val="22"/>
                           </w:rPr>
-                          <w:t xml:space="preserve"> </w:t>
+                          <w:t xml:space="preserve">cũ và </w:t>
                         </w:r>
-                        <w:proofErr w:type="spellStart"/>
-                        <w:r>
-                          <w:rPr>
-                            <w:rFonts w:asciiTheme="minorHAnsi" w:eastAsia="Calibri" w:hAnsiTheme="minorHAnsi"/>
-                            <w:sz w:val="22"/>
-                            <w:szCs w:val="22"/>
-                          </w:rPr>
-                          <w:t>mật</w:t>
-                        </w:r>
-                        <w:proofErr w:type="spellEnd"/>
-                        <w:r>
-                          <w:rPr>
-                            <w:rFonts w:asciiTheme="minorHAnsi" w:eastAsia="Calibri" w:hAnsiTheme="minorHAnsi"/>
-                            <w:sz w:val="22"/>
-                            <w:szCs w:val="22"/>
-                          </w:rPr>
-                          <w:t xml:space="preserve"> </w:t>
-                        </w:r>
-                        <w:proofErr w:type="spellStart"/>
-                        <w:r>
-                          <w:rPr>
-                            <w:rFonts w:asciiTheme="minorHAnsi" w:eastAsia="Calibri" w:hAnsiTheme="minorHAnsi"/>
-                            <w:sz w:val="22"/>
-                            <w:szCs w:val="22"/>
-                          </w:rPr>
-                          <w:t>khẩu</w:t>
-                        </w:r>
-                        <w:proofErr w:type="spellEnd"/>
-                        <w:r>
-                          <w:rPr>
-                            <w:rFonts w:asciiTheme="minorHAnsi" w:eastAsia="Calibri" w:hAnsiTheme="minorHAnsi"/>
-                            <w:sz w:val="22"/>
-                            <w:szCs w:val="22"/>
-                          </w:rPr>
-                          <w:t xml:space="preserve"> </w:t>
-                        </w:r>
-                        <w:proofErr w:type="spellStart"/>
-                        <w:r>
-                          <w:rPr>
-                            <w:rFonts w:asciiTheme="minorHAnsi" w:eastAsia="Calibri" w:hAnsiTheme="minorHAnsi"/>
-                            <w:sz w:val="22"/>
-                            <w:szCs w:val="22"/>
-                          </w:rPr>
-                          <w:t>cũ</w:t>
-                        </w:r>
-                        <w:proofErr w:type="spellEnd"/>
-                        <w:r>
-                          <w:rPr>
-                            <w:rFonts w:asciiTheme="minorHAnsi" w:eastAsia="Calibri" w:hAnsiTheme="minorHAnsi"/>
-                            <w:sz w:val="22"/>
-                            <w:szCs w:val="22"/>
-                          </w:rPr>
-                          <w:t xml:space="preserve"> </w:t>
-                        </w:r>
-                        <w:proofErr w:type="spellStart"/>
-                        <w:r>
-                          <w:rPr>
-                            <w:rFonts w:asciiTheme="minorHAnsi" w:eastAsia="Calibri" w:hAnsiTheme="minorHAnsi"/>
-                            <w:sz w:val="22"/>
-                            <w:szCs w:val="22"/>
-                          </w:rPr>
-                          <w:t>và</w:t>
-                        </w:r>
-                        <w:proofErr w:type="spellEnd"/>
-                        <w:r>
-                          <w:rPr>
-                            <w:rFonts w:asciiTheme="minorHAnsi" w:eastAsia="Calibri" w:hAnsiTheme="minorHAnsi"/>
-                            <w:sz w:val="22"/>
-                            <w:szCs w:val="22"/>
-                          </w:rPr>
-                          <w:t xml:space="preserve"> </w:t>
-                        </w:r>
-                        <w:proofErr w:type="spellStart"/>
                         <w:r>
                           <w:rPr>
                             <w:rFonts w:asciiTheme="minorHAnsi" w:eastAsia="Calibri" w:hAnsiTheme="minorHAnsi"/>
@@ -8136,7 +7036,6 @@
                           </w:rPr>
                           <w:t>i</w:t>
                         </w:r>
-                        <w:proofErr w:type="spellEnd"/>
                       </w:p>
                     </w:txbxContent>
                   </v:textbox>
@@ -8159,41 +7058,13 @@
                             <w:rFonts w:asciiTheme="minorHAnsi" w:hAnsiTheme="minorHAnsi"/>
                           </w:rPr>
                         </w:pPr>
-                        <w:proofErr w:type="spellStart"/>
                         <w:r>
                           <w:rPr>
                             <w:rFonts w:asciiTheme="minorHAnsi" w:eastAsia="Calibri" w:hAnsiTheme="minorHAnsi"/>
                             <w:sz w:val="22"/>
                             <w:szCs w:val="22"/>
                           </w:rPr>
-                          <w:t>Cập</w:t>
-                        </w:r>
-                        <w:proofErr w:type="spellEnd"/>
-                        <w:r>
-                          <w:rPr>
-                            <w:rFonts w:asciiTheme="minorHAnsi" w:eastAsia="Calibri" w:hAnsiTheme="minorHAnsi"/>
-                            <w:sz w:val="22"/>
-                            <w:szCs w:val="22"/>
-                          </w:rPr>
-                          <w:t xml:space="preserve"> </w:t>
-                        </w:r>
-                        <w:proofErr w:type="spellStart"/>
-                        <w:r>
-                          <w:rPr>
-                            <w:rFonts w:asciiTheme="minorHAnsi" w:eastAsia="Calibri" w:hAnsiTheme="minorHAnsi"/>
-                            <w:sz w:val="22"/>
-                            <w:szCs w:val="22"/>
-                          </w:rPr>
-                          <w:t>nhật</w:t>
-                        </w:r>
-                        <w:proofErr w:type="spellEnd"/>
-                        <w:r>
-                          <w:rPr>
-                            <w:rFonts w:asciiTheme="minorHAnsi" w:eastAsia="Calibri" w:hAnsiTheme="minorHAnsi"/>
-                            <w:sz w:val="22"/>
-                            <w:szCs w:val="22"/>
-                          </w:rPr>
-                          <w:t xml:space="preserve"> CSDL</w:t>
+                          <w:t>Cập nhật CSDL</w:t>
                         </w:r>
                       </w:p>
                     </w:txbxContent>
@@ -8216,7 +7087,7 @@
         </w:rPr>
         <w:t>Chức năng đổi mật khẩu:</w:t>
       </w:r>
-      <w:bookmarkEnd w:id="15"/>
+      <w:bookmarkEnd w:id="16"/>
     </w:p>
     <w:p>
       <w:pPr>
@@ -8227,7 +7098,6 @@
         </w:rPr>
       </w:pPr>
     </w:p>
-    <w:bookmarkStart w:id="16" w:name="_Toc497239447"/>
     <w:p>
       <w:pPr>
         <w:pStyle w:val="ListParagraph"/>
@@ -8242,12 +7112,14 @@
           <w:szCs w:val="26"/>
         </w:rPr>
       </w:pPr>
+      <w:bookmarkStart w:id="17" w:name="_Toc497239447"/>
       <w:r>
         <w:rPr>
           <w:rFonts w:asciiTheme="minorHAnsi" w:eastAsia="Times New Roman" w:hAnsiTheme="minorHAnsi" w:cstheme="minorHAnsi"/>
           <w:noProof/>
           <w:sz w:val="28"/>
           <w:szCs w:val="28"/>
+          <w:lang w:val="en-GB" w:eastAsia="en-GB"/>
         </w:rPr>
         <mc:AlternateContent>
           <mc:Choice Requires="wpc">
@@ -9299,7 +8171,7 @@
               </wp:anchor>
             </w:drawing>
           </mc:Choice>
-          <mc:Fallback xmlns:w16se="http://schemas.microsoft.com/office/word/2015/wordml/symex" xmlns:cx="http://schemas.microsoft.com/office/drawing/2014/chartex">
+          <mc:Fallback>
             <w:pict>
               <v:group w14:anchorId="53FE73A8" id="Canvas 9233" o:spid="_x0000_s1082" editas="canvas" style="position:absolute;left:0;text-align:left;margin-left:0;margin-top:26pt;width:407.25pt;height:320.25pt;z-index:-251440128;mso-position-horizontal:center;mso-position-horizontal-relative:margin" coordsize="51720,40671" o:gfxdata="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">
                 <v:shape id="_x0000_s1083" type="#_x0000_t75" style="position:absolute;width:51720;height:40671;visibility:visible;mso-wrap-style:square">
@@ -9317,42 +8189,24 @@
                             <w:rFonts w:asciiTheme="minorHAnsi" w:hAnsiTheme="minorHAnsi"/>
                           </w:rPr>
                         </w:pPr>
-                        <w:proofErr w:type="spellStart"/>
                         <w:r>
                           <w:rPr>
                             <w:rFonts w:asciiTheme="minorHAnsi" w:hAnsiTheme="minorHAnsi"/>
                           </w:rPr>
-                          <w:t>Quản</w:t>
+                          <w:t xml:space="preserve">Quản </w:t>
                         </w:r>
-                        <w:proofErr w:type="spellEnd"/>
-                        <w:r>
-                          <w:rPr>
-                            <w:rFonts w:asciiTheme="minorHAnsi" w:hAnsiTheme="minorHAnsi"/>
-                          </w:rPr>
-                          <w:t xml:space="preserve"> </w:t>
-                        </w:r>
-                        <w:proofErr w:type="spellStart"/>
                         <w:r>
                           <w:rPr>
                             <w:rFonts w:asciiTheme="minorHAnsi" w:hAnsiTheme="minorHAnsi"/>
                           </w:rPr>
                           <w:t>trị</w:t>
                         </w:r>
-                        <w:proofErr w:type="spellEnd"/>
                         <w:r>
                           <w:rPr>
                             <w:rFonts w:asciiTheme="minorHAnsi" w:hAnsiTheme="minorHAnsi"/>
                           </w:rPr>
-                          <w:t xml:space="preserve"> </w:t>
+                          <w:t xml:space="preserve"> viên</w:t>
                         </w:r>
-                        <w:proofErr w:type="spellStart"/>
-                        <w:r>
-                          <w:rPr>
-                            <w:rFonts w:asciiTheme="minorHAnsi" w:hAnsiTheme="minorHAnsi"/>
-                          </w:rPr>
-                          <w:t>viên</w:t>
-                        </w:r>
-                        <w:proofErr w:type="spellEnd"/>
                       </w:p>
                     </w:txbxContent>
                   </v:textbox>
@@ -9369,70 +8223,14 @@
                             <w:rFonts w:asciiTheme="minorHAnsi" w:hAnsiTheme="minorHAnsi"/>
                           </w:rPr>
                         </w:pPr>
-                        <w:proofErr w:type="spellStart"/>
                         <w:r>
                           <w:rPr>
                             <w:rFonts w:asciiTheme="minorHAnsi" w:eastAsia="Calibri" w:hAnsiTheme="minorHAnsi"/>
                             <w:sz w:val="22"/>
                             <w:szCs w:val="22"/>
                           </w:rPr>
-                          <w:t>Khởi</w:t>
+                          <w:t>Khởi tạo mật khẩu</w:t>
                         </w:r>
-                        <w:proofErr w:type="spellEnd"/>
-                        <w:r>
-                          <w:rPr>
-                            <w:rFonts w:asciiTheme="minorHAnsi" w:eastAsia="Calibri" w:hAnsiTheme="minorHAnsi"/>
-                            <w:sz w:val="22"/>
-                            <w:szCs w:val="22"/>
-                          </w:rPr>
-                          <w:t xml:space="preserve"> </w:t>
-                        </w:r>
-                        <w:proofErr w:type="spellStart"/>
-                        <w:r>
-                          <w:rPr>
-                            <w:rFonts w:asciiTheme="minorHAnsi" w:eastAsia="Calibri" w:hAnsiTheme="minorHAnsi"/>
-                            <w:sz w:val="22"/>
-                            <w:szCs w:val="22"/>
-                          </w:rPr>
-                          <w:t>tạo</w:t>
-                        </w:r>
-                        <w:proofErr w:type="spellEnd"/>
-                        <w:r>
-                          <w:rPr>
-                            <w:rFonts w:asciiTheme="minorHAnsi" w:eastAsia="Calibri" w:hAnsiTheme="minorHAnsi"/>
-                            <w:sz w:val="22"/>
-                            <w:szCs w:val="22"/>
-                          </w:rPr>
-                          <w:t xml:space="preserve"> </w:t>
-                        </w:r>
-                        <w:proofErr w:type="spellStart"/>
-                        <w:r>
-                          <w:rPr>
-                            <w:rFonts w:asciiTheme="minorHAnsi" w:eastAsia="Calibri" w:hAnsiTheme="minorHAnsi"/>
-                            <w:sz w:val="22"/>
-                            <w:szCs w:val="22"/>
-                          </w:rPr>
-                          <w:t>mật</w:t>
-                        </w:r>
-                        <w:proofErr w:type="spellEnd"/>
-                        <w:r>
-                          <w:rPr>
-                            <w:rFonts w:asciiTheme="minorHAnsi" w:eastAsia="Calibri" w:hAnsiTheme="minorHAnsi"/>
-                            <w:sz w:val="22"/>
-                            <w:szCs w:val="22"/>
-                          </w:rPr>
-                          <w:t xml:space="preserve"> </w:t>
-                        </w:r>
-                        <w:proofErr w:type="spellStart"/>
-                        <w:r>
-                          <w:rPr>
-                            <w:rFonts w:asciiTheme="minorHAnsi" w:eastAsia="Calibri" w:hAnsiTheme="minorHAnsi"/>
-                            <w:sz w:val="22"/>
-                            <w:szCs w:val="22"/>
-                          </w:rPr>
-                          <w:t>khẩu</w:t>
-                        </w:r>
-                        <w:proofErr w:type="spellEnd"/>
                       </w:p>
                     </w:txbxContent>
                   </v:textbox>
@@ -9477,18 +8275,8 @@
                             <w:sz w:val="22"/>
                             <w:szCs w:val="22"/>
                           </w:rPr>
-                          <w:t xml:space="preserve">- </w:t>
+                          <w:t>- Thêm</w:t>
                         </w:r>
-                        <w:proofErr w:type="spellStart"/>
-                        <w:r>
-                          <w:rPr>
-                            <w:rFonts w:asciiTheme="minorHAnsi" w:eastAsia="Calibri" w:hAnsiTheme="minorHAnsi"/>
-                            <w:sz w:val="22"/>
-                            <w:szCs w:val="22"/>
-                          </w:rPr>
-                          <w:t>Thêm</w:t>
-                        </w:r>
-                        <w:proofErr w:type="spellEnd"/>
                       </w:p>
                       <w:p>
                         <w:pPr>
@@ -9507,18 +8295,8 @@
                             <w:sz w:val="22"/>
                             <w:szCs w:val="22"/>
                           </w:rPr>
-                          <w:t xml:space="preserve">- </w:t>
+                          <w:t>- Sửa</w:t>
                         </w:r>
-                        <w:proofErr w:type="spellStart"/>
-                        <w:r>
-                          <w:rPr>
-                            <w:rFonts w:asciiTheme="minorHAnsi" w:eastAsia="Calibri" w:hAnsiTheme="minorHAnsi"/>
-                            <w:sz w:val="22"/>
-                            <w:szCs w:val="22"/>
-                          </w:rPr>
-                          <w:t>Sửa</w:t>
-                        </w:r>
-                        <w:proofErr w:type="spellEnd"/>
                       </w:p>
                       <w:p>
                         <w:pPr>
@@ -9535,18 +8313,8 @@
                             <w:sz w:val="22"/>
                             <w:szCs w:val="22"/>
                           </w:rPr>
-                          <w:t xml:space="preserve">- </w:t>
+                          <w:t>- Khóa</w:t>
                         </w:r>
-                        <w:proofErr w:type="spellStart"/>
-                        <w:r>
-                          <w:rPr>
-                            <w:rFonts w:asciiTheme="minorHAnsi" w:eastAsia="Calibri" w:hAnsiTheme="minorHAnsi"/>
-                            <w:sz w:val="22"/>
-                            <w:szCs w:val="22"/>
-                          </w:rPr>
-                          <w:t>Khóa</w:t>
-                        </w:r>
-                        <w:proofErr w:type="spellEnd"/>
                       </w:p>
                     </w:txbxContent>
                   </v:textbox>
@@ -9563,34 +8331,14 @@
                             <w:rFonts w:asciiTheme="minorHAnsi" w:hAnsiTheme="minorHAnsi"/>
                           </w:rPr>
                         </w:pPr>
-                        <w:proofErr w:type="spellStart"/>
                         <w:r>
                           <w:rPr>
                             <w:rFonts w:asciiTheme="minorHAnsi" w:eastAsia="Calibri" w:hAnsiTheme="minorHAnsi"/>
                             <w:sz w:val="22"/>
                             <w:szCs w:val="22"/>
                           </w:rPr>
-                          <w:t>Hợp</w:t>
+                          <w:t>Hợp đồng</w:t>
                         </w:r>
-                        <w:proofErr w:type="spellEnd"/>
-                        <w:r>
-                          <w:rPr>
-                            <w:rFonts w:asciiTheme="minorHAnsi" w:eastAsia="Calibri" w:hAnsiTheme="minorHAnsi"/>
-                            <w:sz w:val="22"/>
-                            <w:szCs w:val="22"/>
-                          </w:rPr>
-                          <w:t xml:space="preserve"> </w:t>
-                        </w:r>
-                        <w:proofErr w:type="spellStart"/>
-                        <w:r>
-                          <w:rPr>
-                            <w:rFonts w:asciiTheme="minorHAnsi" w:eastAsia="Calibri" w:hAnsiTheme="minorHAnsi"/>
-                            <w:sz w:val="22"/>
-                            <w:szCs w:val="22"/>
-                          </w:rPr>
-                          <w:t>đồng</w:t>
-                        </w:r>
-                        <w:proofErr w:type="spellEnd"/>
                       </w:p>
                     </w:txbxContent>
                   </v:textbox>
@@ -9607,34 +8355,14 @@
                             <w:rFonts w:asciiTheme="minorHAnsi" w:hAnsiTheme="minorHAnsi"/>
                           </w:rPr>
                         </w:pPr>
-                        <w:proofErr w:type="spellStart"/>
                         <w:r>
                           <w:rPr>
                             <w:rFonts w:asciiTheme="minorHAnsi" w:eastAsia="Calibri" w:hAnsiTheme="minorHAnsi"/>
                             <w:sz w:val="22"/>
                             <w:szCs w:val="22"/>
                           </w:rPr>
-                          <w:t>Khách</w:t>
+                          <w:t>Khách hàng</w:t>
                         </w:r>
-                        <w:proofErr w:type="spellEnd"/>
-                        <w:r>
-                          <w:rPr>
-                            <w:rFonts w:asciiTheme="minorHAnsi" w:eastAsia="Calibri" w:hAnsiTheme="minorHAnsi"/>
-                            <w:sz w:val="22"/>
-                            <w:szCs w:val="22"/>
-                          </w:rPr>
-                          <w:t xml:space="preserve"> </w:t>
-                        </w:r>
-                        <w:proofErr w:type="spellStart"/>
-                        <w:r>
-                          <w:rPr>
-                            <w:rFonts w:asciiTheme="minorHAnsi" w:eastAsia="Calibri" w:hAnsiTheme="minorHAnsi"/>
-                            <w:sz w:val="22"/>
-                            <w:szCs w:val="22"/>
-                          </w:rPr>
-                          <w:t>hàng</w:t>
-                        </w:r>
-                        <w:proofErr w:type="spellEnd"/>
                       </w:p>
                     </w:txbxContent>
                   </v:textbox>
@@ -9651,34 +8379,14 @@
                             <w:rFonts w:asciiTheme="minorHAnsi" w:hAnsiTheme="minorHAnsi"/>
                           </w:rPr>
                         </w:pPr>
-                        <w:proofErr w:type="spellStart"/>
                         <w:r>
                           <w:rPr>
                             <w:rFonts w:asciiTheme="minorHAnsi" w:eastAsia="Calibri" w:hAnsiTheme="minorHAnsi"/>
                             <w:sz w:val="22"/>
                             <w:szCs w:val="22"/>
                           </w:rPr>
-                          <w:t>Người</w:t>
+                          <w:t>Người mẫu</w:t>
                         </w:r>
-                        <w:proofErr w:type="spellEnd"/>
-                        <w:r>
-                          <w:rPr>
-                            <w:rFonts w:asciiTheme="minorHAnsi" w:eastAsia="Calibri" w:hAnsiTheme="minorHAnsi"/>
-                            <w:sz w:val="22"/>
-                            <w:szCs w:val="22"/>
-                          </w:rPr>
-                          <w:t xml:space="preserve"> </w:t>
-                        </w:r>
-                        <w:proofErr w:type="spellStart"/>
-                        <w:r>
-                          <w:rPr>
-                            <w:rFonts w:asciiTheme="minorHAnsi" w:eastAsia="Calibri" w:hAnsiTheme="minorHAnsi"/>
-                            <w:sz w:val="22"/>
-                            <w:szCs w:val="22"/>
-                          </w:rPr>
-                          <w:t>mẫu</w:t>
-                        </w:r>
-                        <w:proofErr w:type="spellEnd"/>
                       </w:p>
                     </w:txbxContent>
                   </v:textbox>
@@ -9695,70 +8403,14 @@
                             <w:rFonts w:asciiTheme="minorHAnsi" w:hAnsiTheme="minorHAnsi"/>
                           </w:rPr>
                         </w:pPr>
-                        <w:proofErr w:type="spellStart"/>
                         <w:r>
                           <w:rPr>
                             <w:rFonts w:asciiTheme="minorHAnsi" w:eastAsia="Calibri" w:hAnsiTheme="minorHAnsi"/>
                             <w:sz w:val="22"/>
                             <w:szCs w:val="22"/>
                           </w:rPr>
-                          <w:t>Nhân</w:t>
+                          <w:t>Nhân viên quản lý</w:t>
                         </w:r>
-                        <w:proofErr w:type="spellEnd"/>
-                        <w:r>
-                          <w:rPr>
-                            <w:rFonts w:asciiTheme="minorHAnsi" w:eastAsia="Calibri" w:hAnsiTheme="minorHAnsi"/>
-                            <w:sz w:val="22"/>
-                            <w:szCs w:val="22"/>
-                          </w:rPr>
-                          <w:t xml:space="preserve"> </w:t>
-                        </w:r>
-                        <w:proofErr w:type="spellStart"/>
-                        <w:r>
-                          <w:rPr>
-                            <w:rFonts w:asciiTheme="minorHAnsi" w:eastAsia="Calibri" w:hAnsiTheme="minorHAnsi"/>
-                            <w:sz w:val="22"/>
-                            <w:szCs w:val="22"/>
-                          </w:rPr>
-                          <w:t>viên</w:t>
-                        </w:r>
-                        <w:proofErr w:type="spellEnd"/>
-                        <w:r>
-                          <w:rPr>
-                            <w:rFonts w:asciiTheme="minorHAnsi" w:eastAsia="Calibri" w:hAnsiTheme="minorHAnsi"/>
-                            <w:sz w:val="22"/>
-                            <w:szCs w:val="22"/>
-                          </w:rPr>
-                          <w:t xml:space="preserve"> </w:t>
-                        </w:r>
-                        <w:proofErr w:type="spellStart"/>
-                        <w:r>
-                          <w:rPr>
-                            <w:rFonts w:asciiTheme="minorHAnsi" w:eastAsia="Calibri" w:hAnsiTheme="minorHAnsi"/>
-                            <w:sz w:val="22"/>
-                            <w:szCs w:val="22"/>
-                          </w:rPr>
-                          <w:t>quản</w:t>
-                        </w:r>
-                        <w:proofErr w:type="spellEnd"/>
-                        <w:r>
-                          <w:rPr>
-                            <w:rFonts w:asciiTheme="minorHAnsi" w:eastAsia="Calibri" w:hAnsiTheme="minorHAnsi"/>
-                            <w:sz w:val="22"/>
-                            <w:szCs w:val="22"/>
-                          </w:rPr>
-                          <w:t xml:space="preserve"> </w:t>
-                        </w:r>
-                        <w:proofErr w:type="spellStart"/>
-                        <w:r>
-                          <w:rPr>
-                            <w:rFonts w:asciiTheme="minorHAnsi" w:eastAsia="Calibri" w:hAnsiTheme="minorHAnsi"/>
-                            <w:sz w:val="22"/>
-                            <w:szCs w:val="22"/>
-                          </w:rPr>
-                          <w:t>lý</w:t>
-                        </w:r>
-                        <w:proofErr w:type="spellEnd"/>
                       </w:p>
                       <w:p>
                         <w:pPr>
@@ -9791,18 +8443,8 @@
                             <w:sz w:val="22"/>
                             <w:szCs w:val="22"/>
                           </w:rPr>
-                          <w:t xml:space="preserve">- </w:t>
+                          <w:t>- Thêm</w:t>
                         </w:r>
-                        <w:proofErr w:type="spellStart"/>
-                        <w:r>
-                          <w:rPr>
-                            <w:rFonts w:asciiTheme="minorHAnsi" w:eastAsia="Calibri" w:hAnsiTheme="minorHAnsi"/>
-                            <w:sz w:val="22"/>
-                            <w:szCs w:val="22"/>
-                          </w:rPr>
-                          <w:t>Thêm</w:t>
-                        </w:r>
-                        <w:proofErr w:type="spellEnd"/>
                       </w:p>
                       <w:p>
                         <w:pPr>
@@ -9819,18 +8461,8 @@
                             <w:sz w:val="22"/>
                             <w:szCs w:val="22"/>
                           </w:rPr>
-                          <w:t xml:space="preserve">- </w:t>
+                          <w:t>- Sửa</w:t>
                         </w:r>
-                        <w:proofErr w:type="spellStart"/>
-                        <w:r>
-                          <w:rPr>
-                            <w:rFonts w:asciiTheme="minorHAnsi" w:eastAsia="Calibri" w:hAnsiTheme="minorHAnsi"/>
-                            <w:sz w:val="22"/>
-                            <w:szCs w:val="22"/>
-                          </w:rPr>
-                          <w:t>Sửa</w:t>
-                        </w:r>
-                        <w:proofErr w:type="spellEnd"/>
                       </w:p>
                     </w:txbxContent>
                   </v:textbox>
@@ -9907,10 +8539,9 @@
         </w:rPr>
         <w:t>trị:</w:t>
       </w:r>
-      <w:bookmarkStart w:id="17" w:name="_Toc383409920"/>
-      <w:bookmarkEnd w:id="16"/>
+      <w:bookmarkStart w:id="18" w:name="_Toc383409920"/>
+      <w:bookmarkEnd w:id="17"/>
     </w:p>
-    <w:bookmarkStart w:id="18" w:name="_Toc497239448"/>
     <w:p>
       <w:pPr>
         <w:pStyle w:val="ListParagraph"/>
@@ -9925,12 +8556,14 @@
           <w:szCs w:val="26"/>
         </w:rPr>
       </w:pPr>
+      <w:bookmarkStart w:id="19" w:name="_Toc497239448"/>
       <w:r>
         <w:rPr>
           <w:rFonts w:asciiTheme="minorHAnsi" w:eastAsia="Times New Roman" w:hAnsiTheme="minorHAnsi" w:cstheme="minorHAnsi"/>
           <w:noProof/>
           <w:sz w:val="28"/>
           <w:szCs w:val="28"/>
+          <w:lang w:val="en-GB" w:eastAsia="en-GB"/>
         </w:rPr>
         <w:lastRenderedPageBreak/>
         <mc:AlternateContent>
@@ -10802,7 +9435,7 @@
               </wp:anchor>
             </w:drawing>
           </mc:Choice>
-          <mc:Fallback xmlns:w16se="http://schemas.microsoft.com/office/word/2015/wordml/symex" xmlns:cx="http://schemas.microsoft.com/office/drawing/2014/chartex">
+          <mc:Fallback>
             <w:pict>
               <v:group w14:anchorId="318CF35A" id="Canvas 11303" o:spid="_x0000_s1105" editas="canvas" style="position:absolute;left:0;text-align:left;margin-left:0;margin-top:26.1pt;width:407.25pt;height:320.25pt;z-index:-251438080;mso-position-horizontal:center;mso-position-horizontal-relative:margin" coordsize="51720,40671" o:gfxdata="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">
                 <v:shape id="_x0000_s1106" type="#_x0000_t75" style="position:absolute;width:51720;height:40671;visibility:visible;mso-wrap-style:square">
@@ -10820,56 +9453,12 @@
                             <w:rFonts w:asciiTheme="minorHAnsi" w:hAnsiTheme="minorHAnsi"/>
                           </w:rPr>
                         </w:pPr>
-                        <w:proofErr w:type="spellStart"/>
                         <w:r>
                           <w:rPr>
                             <w:rFonts w:asciiTheme="minorHAnsi" w:hAnsiTheme="minorHAnsi"/>
                           </w:rPr>
-                          <w:t>Nhân</w:t>
+                          <w:t>Nhân viên quản lý</w:t>
                         </w:r>
-                        <w:proofErr w:type="spellEnd"/>
-                        <w:r>
-                          <w:rPr>
-                            <w:rFonts w:asciiTheme="minorHAnsi" w:hAnsiTheme="minorHAnsi"/>
-                          </w:rPr>
-                          <w:t xml:space="preserve"> </w:t>
-                        </w:r>
-                        <w:proofErr w:type="spellStart"/>
-                        <w:r>
-                          <w:rPr>
-                            <w:rFonts w:asciiTheme="minorHAnsi" w:hAnsiTheme="minorHAnsi"/>
-                          </w:rPr>
-                          <w:t>viên</w:t>
-                        </w:r>
-                        <w:proofErr w:type="spellEnd"/>
-                        <w:r>
-                          <w:rPr>
-                            <w:rFonts w:asciiTheme="minorHAnsi" w:hAnsiTheme="minorHAnsi"/>
-                          </w:rPr>
-                          <w:t xml:space="preserve"> </w:t>
-                        </w:r>
-                        <w:proofErr w:type="spellStart"/>
-                        <w:r>
-                          <w:rPr>
-                            <w:rFonts w:asciiTheme="minorHAnsi" w:hAnsiTheme="minorHAnsi"/>
-                          </w:rPr>
-                          <w:t>quản</w:t>
-                        </w:r>
-                        <w:proofErr w:type="spellEnd"/>
-                        <w:r>
-                          <w:rPr>
-                            <w:rFonts w:asciiTheme="minorHAnsi" w:hAnsiTheme="minorHAnsi"/>
-                          </w:rPr>
-                          <w:t xml:space="preserve"> </w:t>
-                        </w:r>
-                        <w:proofErr w:type="spellStart"/>
-                        <w:r>
-                          <w:rPr>
-                            <w:rFonts w:asciiTheme="minorHAnsi" w:hAnsiTheme="minorHAnsi"/>
-                          </w:rPr>
-                          <w:t>lý</w:t>
-                        </w:r>
-                        <w:proofErr w:type="spellEnd"/>
                       </w:p>
                     </w:txbxContent>
                   </v:textbox>
@@ -10886,7 +9475,6 @@
                             <w:rFonts w:asciiTheme="minorHAnsi" w:hAnsiTheme="minorHAnsi"/>
                           </w:rPr>
                         </w:pPr>
-                        <w:proofErr w:type="spellStart"/>
                         <w:r>
                           <w:rPr>
                             <w:rFonts w:asciiTheme="minorHAnsi" w:eastAsia="Calibri" w:hAnsiTheme="minorHAnsi"/>
@@ -10895,7 +9483,6 @@
                           </w:rPr>
                           <w:t>Thêm</w:t>
                         </w:r>
-                        <w:proofErr w:type="spellEnd"/>
                         <w:r>
                           <w:rPr>
                             <w:rFonts w:asciiTheme="minorHAnsi" w:eastAsia="Calibri" w:hAnsiTheme="minorHAnsi"/>
@@ -10910,90 +9497,8 @@
                             <w:sz w:val="22"/>
                             <w:szCs w:val="22"/>
                           </w:rPr>
-                          <w:t xml:space="preserve"> </w:t>
+                          <w:t xml:space="preserve"> sắp xếp lịch làm việc</w:t>
                         </w:r>
-                        <w:proofErr w:type="spellStart"/>
-                        <w:r>
-                          <w:rPr>
-                            <w:rFonts w:asciiTheme="minorHAnsi" w:eastAsia="Calibri" w:hAnsiTheme="minorHAnsi"/>
-                            <w:sz w:val="22"/>
-                            <w:szCs w:val="22"/>
-                          </w:rPr>
-                          <w:t>sắp</w:t>
-                        </w:r>
-                        <w:proofErr w:type="spellEnd"/>
-                        <w:r>
-                          <w:rPr>
-                            <w:rFonts w:asciiTheme="minorHAnsi" w:eastAsia="Calibri" w:hAnsiTheme="minorHAnsi"/>
-                            <w:sz w:val="22"/>
-                            <w:szCs w:val="22"/>
-                          </w:rPr>
-                          <w:t xml:space="preserve"> </w:t>
-                        </w:r>
-                        <w:proofErr w:type="spellStart"/>
-                        <w:r>
-                          <w:rPr>
-                            <w:rFonts w:asciiTheme="minorHAnsi" w:eastAsia="Calibri" w:hAnsiTheme="minorHAnsi"/>
-                            <w:sz w:val="22"/>
-                            <w:szCs w:val="22"/>
-                          </w:rPr>
-                          <w:t>xếp</w:t>
-                        </w:r>
-                        <w:proofErr w:type="spellEnd"/>
-                        <w:r>
-                          <w:rPr>
-                            <w:rFonts w:asciiTheme="minorHAnsi" w:eastAsia="Calibri" w:hAnsiTheme="minorHAnsi"/>
-                            <w:sz w:val="22"/>
-                            <w:szCs w:val="22"/>
-                          </w:rPr>
-                          <w:t xml:space="preserve"> </w:t>
-                        </w:r>
-                        <w:proofErr w:type="spellStart"/>
-                        <w:r>
-                          <w:rPr>
-                            <w:rFonts w:asciiTheme="minorHAnsi" w:eastAsia="Calibri" w:hAnsiTheme="minorHAnsi"/>
-                            <w:sz w:val="22"/>
-                            <w:szCs w:val="22"/>
-                          </w:rPr>
-                          <w:t>lịch</w:t>
-                        </w:r>
-                        <w:proofErr w:type="spellEnd"/>
-                        <w:r>
-                          <w:rPr>
-                            <w:rFonts w:asciiTheme="minorHAnsi" w:eastAsia="Calibri" w:hAnsiTheme="minorHAnsi"/>
-                            <w:sz w:val="22"/>
-                            <w:szCs w:val="22"/>
-                          </w:rPr>
-                          <w:t xml:space="preserve"> </w:t>
-                        </w:r>
-                        <w:proofErr w:type="spellStart"/>
-                        <w:r>
-                          <w:rPr>
-                            <w:rFonts w:asciiTheme="minorHAnsi" w:eastAsia="Calibri" w:hAnsiTheme="minorHAnsi"/>
-                            <w:sz w:val="22"/>
-                            <w:szCs w:val="22"/>
-                          </w:rPr>
-                          <w:t>làm</w:t>
-                        </w:r>
-                        <w:proofErr w:type="spellEnd"/>
-                        <w:r>
-                          <w:rPr>
-                            <w:rFonts w:asciiTheme="minorHAnsi" w:eastAsia="Calibri" w:hAnsiTheme="minorHAnsi"/>
-                            <w:sz w:val="22"/>
-                            <w:szCs w:val="22"/>
-                          </w:rPr>
-                          <w:t xml:space="preserve"> </w:t>
-                        </w:r>
-                        <w:proofErr w:type="spellStart"/>
-                        <w:r>
-                          <w:rPr>
-                            <w:rFonts w:asciiTheme="minorHAnsi" w:eastAsia="Calibri" w:hAnsiTheme="minorHAnsi"/>
-                            <w:sz w:val="22"/>
-                            <w:szCs w:val="22"/>
-                          </w:rPr>
-                          <w:t>việc</w:t>
-                        </w:r>
-                        <w:proofErr w:type="spellEnd"/>
                       </w:p>
                     </w:txbxContent>
                   </v:textbox>
@@ -11038,18 +9543,8 @@
                             <w:sz w:val="22"/>
                             <w:szCs w:val="22"/>
                           </w:rPr>
-                          <w:t xml:space="preserve">- </w:t>
+                          <w:t>- Thêm</w:t>
                         </w:r>
-                        <w:proofErr w:type="spellStart"/>
-                        <w:r>
-                          <w:rPr>
-                            <w:rFonts w:asciiTheme="minorHAnsi" w:eastAsia="Calibri" w:hAnsiTheme="minorHAnsi"/>
-                            <w:sz w:val="22"/>
-                            <w:szCs w:val="22"/>
-                          </w:rPr>
-                          <w:t>Thêm</w:t>
-                        </w:r>
-                        <w:proofErr w:type="spellEnd"/>
                       </w:p>
                       <w:p>
                         <w:pPr>
@@ -11068,18 +9563,8 @@
                             <w:sz w:val="22"/>
                             <w:szCs w:val="22"/>
                           </w:rPr>
-                          <w:t xml:space="preserve">- </w:t>
+                          <w:t>- Sửa</w:t>
                         </w:r>
-                        <w:proofErr w:type="spellStart"/>
-                        <w:r>
-                          <w:rPr>
-                            <w:rFonts w:asciiTheme="minorHAnsi" w:eastAsia="Calibri" w:hAnsiTheme="minorHAnsi"/>
-                            <w:sz w:val="22"/>
-                            <w:szCs w:val="22"/>
-                          </w:rPr>
-                          <w:t>Sửa</w:t>
-                        </w:r>
-                        <w:proofErr w:type="spellEnd"/>
                       </w:p>
                       <w:p>
                         <w:pPr>
@@ -11096,18 +9581,8 @@
                             <w:sz w:val="22"/>
                             <w:szCs w:val="22"/>
                           </w:rPr>
-                          <w:t xml:space="preserve">- </w:t>
+                          <w:t>- Khóa</w:t>
                         </w:r>
-                        <w:proofErr w:type="spellStart"/>
-                        <w:r>
-                          <w:rPr>
-                            <w:rFonts w:asciiTheme="minorHAnsi" w:eastAsia="Calibri" w:hAnsiTheme="minorHAnsi"/>
-                            <w:sz w:val="22"/>
-                            <w:szCs w:val="22"/>
-                          </w:rPr>
-                          <w:t>Khóa</w:t>
-                        </w:r>
-                        <w:proofErr w:type="spellEnd"/>
                       </w:p>
                     </w:txbxContent>
                   </v:textbox>
@@ -11124,34 +9599,14 @@
                             <w:rFonts w:asciiTheme="minorHAnsi" w:hAnsiTheme="minorHAnsi"/>
                           </w:rPr>
                         </w:pPr>
-                        <w:proofErr w:type="spellStart"/>
                         <w:r>
                           <w:rPr>
                             <w:rFonts w:asciiTheme="minorHAnsi" w:eastAsia="Calibri" w:hAnsiTheme="minorHAnsi"/>
                             <w:sz w:val="22"/>
                             <w:szCs w:val="22"/>
                           </w:rPr>
-                          <w:t>Hợp</w:t>
+                          <w:t>Hợp đồng</w:t>
                         </w:r>
-                        <w:proofErr w:type="spellEnd"/>
-                        <w:r>
-                          <w:rPr>
-                            <w:rFonts w:asciiTheme="minorHAnsi" w:eastAsia="Calibri" w:hAnsiTheme="minorHAnsi"/>
-                            <w:sz w:val="22"/>
-                            <w:szCs w:val="22"/>
-                          </w:rPr>
-                          <w:t xml:space="preserve"> </w:t>
-                        </w:r>
-                        <w:proofErr w:type="spellStart"/>
-                        <w:r>
-                          <w:rPr>
-                            <w:rFonts w:asciiTheme="minorHAnsi" w:eastAsia="Calibri" w:hAnsiTheme="minorHAnsi"/>
-                            <w:sz w:val="22"/>
-                            <w:szCs w:val="22"/>
-                          </w:rPr>
-                          <w:t>đồng</w:t>
-                        </w:r>
-                        <w:proofErr w:type="spellEnd"/>
                       </w:p>
                     </w:txbxContent>
                   </v:textbox>
@@ -11168,34 +9623,14 @@
                             <w:rFonts w:asciiTheme="minorHAnsi" w:hAnsiTheme="minorHAnsi"/>
                           </w:rPr>
                         </w:pPr>
-                        <w:proofErr w:type="spellStart"/>
                         <w:r>
                           <w:rPr>
                             <w:rFonts w:asciiTheme="minorHAnsi" w:eastAsia="Calibri" w:hAnsiTheme="minorHAnsi"/>
                             <w:sz w:val="22"/>
                             <w:szCs w:val="22"/>
                           </w:rPr>
-                          <w:t>Khách</w:t>
+                          <w:t>Khách hàng</w:t>
                         </w:r>
-                        <w:proofErr w:type="spellEnd"/>
-                        <w:r>
-                          <w:rPr>
-                            <w:rFonts w:asciiTheme="minorHAnsi" w:eastAsia="Calibri" w:hAnsiTheme="minorHAnsi"/>
-                            <w:sz w:val="22"/>
-                            <w:szCs w:val="22"/>
-                          </w:rPr>
-                          <w:t xml:space="preserve"> </w:t>
-                        </w:r>
-                        <w:proofErr w:type="spellStart"/>
-                        <w:r>
-                          <w:rPr>
-                            <w:rFonts w:asciiTheme="minorHAnsi" w:eastAsia="Calibri" w:hAnsiTheme="minorHAnsi"/>
-                            <w:sz w:val="22"/>
-                            <w:szCs w:val="22"/>
-                          </w:rPr>
-                          <w:t>hàng</w:t>
-                        </w:r>
-                        <w:proofErr w:type="spellEnd"/>
                       </w:p>
                     </w:txbxContent>
                   </v:textbox>
@@ -11212,34 +9647,14 @@
                             <w:rFonts w:asciiTheme="minorHAnsi" w:hAnsiTheme="minorHAnsi"/>
                           </w:rPr>
                         </w:pPr>
-                        <w:proofErr w:type="spellStart"/>
                         <w:r>
                           <w:rPr>
                             <w:rFonts w:asciiTheme="minorHAnsi" w:eastAsia="Calibri" w:hAnsiTheme="minorHAnsi"/>
                             <w:sz w:val="22"/>
                             <w:szCs w:val="22"/>
                           </w:rPr>
-                          <w:t>Người</w:t>
+                          <w:t>Người mẫu</w:t>
                         </w:r>
-                        <w:proofErr w:type="spellEnd"/>
-                        <w:r>
-                          <w:rPr>
-                            <w:rFonts w:asciiTheme="minorHAnsi" w:eastAsia="Calibri" w:hAnsiTheme="minorHAnsi"/>
-                            <w:sz w:val="22"/>
-                            <w:szCs w:val="22"/>
-                          </w:rPr>
-                          <w:t xml:space="preserve"> </w:t>
-                        </w:r>
-                        <w:proofErr w:type="spellStart"/>
-                        <w:r>
-                          <w:rPr>
-                            <w:rFonts w:asciiTheme="minorHAnsi" w:eastAsia="Calibri" w:hAnsiTheme="minorHAnsi"/>
-                            <w:sz w:val="22"/>
-                            <w:szCs w:val="22"/>
-                          </w:rPr>
-                          <w:t>mẫu</w:t>
-                        </w:r>
-                        <w:proofErr w:type="spellEnd"/>
                       </w:p>
                     </w:txbxContent>
                   </v:textbox>
@@ -11256,52 +9671,14 @@
                             <w:rFonts w:asciiTheme="minorHAnsi" w:hAnsiTheme="minorHAnsi"/>
                           </w:rPr>
                         </w:pPr>
-                        <w:proofErr w:type="spellStart"/>
                         <w:r>
                           <w:rPr>
                             <w:rFonts w:asciiTheme="minorHAnsi" w:eastAsia="Calibri" w:hAnsiTheme="minorHAnsi"/>
                             <w:sz w:val="22"/>
                             <w:szCs w:val="22"/>
                           </w:rPr>
-                          <w:t>Xem</w:t>
+                          <w:t>Xem danh sách</w:t>
                         </w:r>
-                        <w:proofErr w:type="spellEnd"/>
-                        <w:r>
-                          <w:rPr>
-                            <w:rFonts w:asciiTheme="minorHAnsi" w:eastAsia="Calibri" w:hAnsiTheme="minorHAnsi"/>
-                            <w:sz w:val="22"/>
-                            <w:szCs w:val="22"/>
-                          </w:rPr>
-                          <w:t xml:space="preserve"> </w:t>
-                        </w:r>
-                        <w:proofErr w:type="spellStart"/>
-                        <w:r>
-                          <w:rPr>
-                            <w:rFonts w:asciiTheme="minorHAnsi" w:eastAsia="Calibri" w:hAnsiTheme="minorHAnsi"/>
-                            <w:sz w:val="22"/>
-                            <w:szCs w:val="22"/>
-                          </w:rPr>
-                          <w:t>danh</w:t>
-                        </w:r>
-                        <w:proofErr w:type="spellEnd"/>
-                        <w:r>
-                          <w:rPr>
-                            <w:rFonts w:asciiTheme="minorHAnsi" w:eastAsia="Calibri" w:hAnsiTheme="minorHAnsi"/>
-                            <w:sz w:val="22"/>
-                            <w:szCs w:val="22"/>
-                          </w:rPr>
-                          <w:t xml:space="preserve"> </w:t>
-                        </w:r>
-                        <w:proofErr w:type="spellStart"/>
-                        <w:r>
-                          <w:rPr>
-                            <w:rFonts w:asciiTheme="minorHAnsi" w:eastAsia="Calibri" w:hAnsiTheme="minorHAnsi"/>
-                            <w:sz w:val="22"/>
-                            <w:szCs w:val="22"/>
-                          </w:rPr>
-                          <w:t>sách</w:t>
-                        </w:r>
-                        <w:proofErr w:type="spellEnd"/>
                       </w:p>
                     </w:txbxContent>
                   </v:textbox>
@@ -11347,7 +9724,7 @@
         </w:rPr>
         <w:t xml:space="preserve"> </w:t>
       </w:r>
-      <w:bookmarkEnd w:id="17"/>
+      <w:bookmarkEnd w:id="18"/>
       <w:r>
         <w:rPr>
           <w:rFonts w:asciiTheme="minorHAnsi" w:hAnsiTheme="minorHAnsi" w:cstheme="minorHAnsi"/>
@@ -11364,7 +9741,7 @@
         </w:rPr>
         <w:t>:</w:t>
       </w:r>
-      <w:bookmarkEnd w:id="18"/>
+      <w:bookmarkEnd w:id="19"/>
       <w:r>
         <w:rPr>
           <w:rFonts w:asciiTheme="minorHAnsi" w:eastAsia="Times New Roman" w:hAnsiTheme="minorHAnsi" w:cstheme="minorHAnsi"/>
@@ -11407,8 +9784,8 @@
           <w:szCs w:val="40"/>
         </w:rPr>
       </w:pPr>
-      <w:bookmarkStart w:id="19" w:name="_Toc383409922"/>
-      <w:bookmarkStart w:id="20" w:name="_Toc497239449"/>
+      <w:bookmarkStart w:id="20" w:name="_Toc383409922"/>
+      <w:bookmarkStart w:id="21" w:name="_Toc497239449"/>
       <w:r>
         <w:rPr>
           <w:rFonts w:asciiTheme="minorHAnsi" w:hAnsiTheme="minorHAnsi" w:cstheme="minorHAnsi"/>
@@ -11418,8 +9795,8 @@
         <w:lastRenderedPageBreak/>
         <w:t>Hardware/Software Requirements</w:t>
       </w:r>
-      <w:bookmarkEnd w:id="19"/>
       <w:bookmarkEnd w:id="20"/>
+      <w:bookmarkEnd w:id="21"/>
     </w:p>
     <w:p>
       <w:pPr>
@@ -11719,7 +10096,7 @@
           <w:szCs w:val="40"/>
         </w:rPr>
       </w:pPr>
-      <w:bookmarkStart w:id="21" w:name="_Toc497239450"/>
+      <w:bookmarkStart w:id="22" w:name="_Toc497239450"/>
       <w:r>
         <w:rPr>
           <w:rFonts w:asciiTheme="minorHAnsi" w:hAnsiTheme="minorHAnsi" w:cstheme="minorHAnsi"/>
@@ -11753,7 +10130,7 @@
         </w:rPr>
         <w:t>:</w:t>
       </w:r>
-      <w:bookmarkEnd w:id="21"/>
+      <w:bookmarkEnd w:id="22"/>
     </w:p>
     <w:tbl>
       <w:tblPr>
@@ -12234,8 +10611,6 @@
                 <w:szCs w:val="24"/>
               </w:rPr>
             </w:pPr>
-            <w:bookmarkStart w:id="22" w:name="_GoBack"/>
-            <w:bookmarkEnd w:id="22"/>
             <w:r>
               <w:rPr>
                 <w:rFonts w:asciiTheme="minorHAnsi" w:eastAsia="Times New Roman" w:hAnsiTheme="minorHAnsi" w:cstheme="minorHAnsi"/>
@@ -13649,8 +12024,8 @@
       </w:pPr>
     </w:p>
     <w:sectPr>
-      <w:headerReference w:type="default" r:id="rId10"/>
-      <w:footerReference w:type="default" r:id="rId11"/>
+      <w:headerReference w:type="default" r:id="rId9"/>
+      <w:footerReference w:type="default" r:id="rId10"/>
       <w:type w:val="continuous"/>
       <w:pgSz w:w="11909" w:h="16834" w:code="9"/>
       <w:pgMar w:top="1440" w:right="1440" w:bottom="1440" w:left="1440" w:header="720" w:footer="720" w:gutter="0"/>
@@ -13664,7 +12039,7 @@
 </file>
 
 <file path=word/endnotes.xml><?xml version="1.0" encoding="utf-8"?>
-<w:endnotes xmlns:wpc="http://schemas.microsoft.com/office/word/2010/wordprocessingCanvas" xmlns:mo="http://schemas.microsoft.com/office/mac/office/2008/main" xmlns:mc="http://schemas.openxmlformats.org/markup-compatibility/2006" xmlns:mv="urn:schemas-microsoft-com:mac:vml" xmlns:o="urn:schemas-microsoft-com:office:office" xmlns:r="http://schemas.openxmlformats.org/officeDocument/2006/relationships" xmlns:m="http://schemas.openxmlformats.org/officeDocument/2006/math" xmlns:v="urn:schemas-microsoft-com:vml" xmlns:wp14="http://schemas.microsoft.com/office/word/2010/wordprocessingDrawing" xmlns:wp="http://schemas.openxmlformats.org/drawingml/2006/wordprocessingDrawing" xmlns:w10="urn:schemas-microsoft-com:office:word" xmlns:w="http://schemas.openxmlformats.org/wordprocessingml/2006/main" xmlns:w14="http://schemas.microsoft.com/office/word/2010/wordml" xmlns:w15="http://schemas.microsoft.com/office/word/2012/wordml" xmlns:wpg="http://schemas.microsoft.com/office/word/2010/wordprocessingGroup" xmlns:wpi="http://schemas.microsoft.com/office/word/2010/wordprocessingInk" xmlns:wne="http://schemas.microsoft.com/office/word/2006/wordml" xmlns:wps="http://schemas.microsoft.com/office/word/2010/wordprocessingShape" mc:Ignorable="w14 w15 wp14">
+<w:endnotes xmlns:wpc="http://schemas.microsoft.com/office/word/2010/wordprocessingCanvas" xmlns:cx="http://schemas.microsoft.com/office/drawing/2014/chartex" xmlns:cx1="http://schemas.microsoft.com/office/drawing/2015/9/8/chartex" xmlns:mc="http://schemas.openxmlformats.org/markup-compatibility/2006" xmlns:o="urn:schemas-microsoft-com:office:office" xmlns:r="http://schemas.openxmlformats.org/officeDocument/2006/relationships" xmlns:m="http://schemas.openxmlformats.org/officeDocument/2006/math" xmlns:v="urn:schemas-microsoft-com:vml" xmlns:wp14="http://schemas.microsoft.com/office/word/2010/wordprocessingDrawing" xmlns:wp="http://schemas.openxmlformats.org/drawingml/2006/wordprocessingDrawing" xmlns:w10="urn:schemas-microsoft-com:office:word" xmlns:w="http://schemas.openxmlformats.org/wordprocessingml/2006/main" xmlns:w14="http://schemas.microsoft.com/office/word/2010/wordml" xmlns:w15="http://schemas.microsoft.com/office/word/2012/wordml" xmlns:w16se="http://schemas.microsoft.com/office/word/2015/wordml/symex" xmlns:wpg="http://schemas.microsoft.com/office/word/2010/wordprocessingGroup" xmlns:wpi="http://schemas.microsoft.com/office/word/2010/wordprocessingInk" xmlns:wne="http://schemas.microsoft.com/office/word/2006/wordml" xmlns:wps="http://schemas.microsoft.com/office/word/2010/wordprocessingShape" mc:Ignorable="w14 w15 w16se wp14">
   <w:endnote w:type="separator" w:id="-1">
     <w:p>
       <w:pPr>
@@ -13689,7 +12064,7 @@
 </file>
 
 <file path=word/footer1.xml><?xml version="1.0" encoding="utf-8"?>
-<w:ftr xmlns:wpc="http://schemas.microsoft.com/office/word/2010/wordprocessingCanvas" xmlns:mo="http://schemas.microsoft.com/office/mac/office/2008/main" xmlns:mc="http://schemas.openxmlformats.org/markup-compatibility/2006" xmlns:mv="urn:schemas-microsoft-com:mac:vml" xmlns:o="urn:schemas-microsoft-com:office:office" xmlns:r="http://schemas.openxmlformats.org/officeDocument/2006/relationships" xmlns:m="http://schemas.openxmlformats.org/officeDocument/2006/math" xmlns:v="urn:schemas-microsoft-com:vml" xmlns:wp14="http://schemas.microsoft.com/office/word/2010/wordprocessingDrawing" xmlns:wp="http://schemas.openxmlformats.org/drawingml/2006/wordprocessingDrawing" xmlns:w10="urn:schemas-microsoft-com:office:word" xmlns:w="http://schemas.openxmlformats.org/wordprocessingml/2006/main" xmlns:w14="http://schemas.microsoft.com/office/word/2010/wordml" xmlns:w15="http://schemas.microsoft.com/office/word/2012/wordml" xmlns:wpg="http://schemas.microsoft.com/office/word/2010/wordprocessingGroup" xmlns:wpi="http://schemas.microsoft.com/office/word/2010/wordprocessingInk" xmlns:wne="http://schemas.microsoft.com/office/word/2006/wordml" xmlns:wps="http://schemas.microsoft.com/office/word/2010/wordprocessingShape" mc:Ignorable="w14 w15 wp14">
+<w:ftr xmlns:wpc="http://schemas.microsoft.com/office/word/2010/wordprocessingCanvas" xmlns:cx="http://schemas.microsoft.com/office/drawing/2014/chartex" xmlns:cx1="http://schemas.microsoft.com/office/drawing/2015/9/8/chartex" xmlns:mc="http://schemas.openxmlformats.org/markup-compatibility/2006" xmlns:o="urn:schemas-microsoft-com:office:office" xmlns:r="http://schemas.openxmlformats.org/officeDocument/2006/relationships" xmlns:m="http://schemas.openxmlformats.org/officeDocument/2006/math" xmlns:v="urn:schemas-microsoft-com:vml" xmlns:wp14="http://schemas.microsoft.com/office/word/2010/wordprocessingDrawing" xmlns:wp="http://schemas.openxmlformats.org/drawingml/2006/wordprocessingDrawing" xmlns:w10="urn:schemas-microsoft-com:office:word" xmlns:w="http://schemas.openxmlformats.org/wordprocessingml/2006/main" xmlns:w14="http://schemas.microsoft.com/office/word/2010/wordml" xmlns:w15="http://schemas.microsoft.com/office/word/2012/wordml" xmlns:w16se="http://schemas.microsoft.com/office/word/2015/wordml/symex" xmlns:wpg="http://schemas.microsoft.com/office/word/2010/wordprocessingGroup" xmlns:wpi="http://schemas.microsoft.com/office/word/2010/wordprocessingInk" xmlns:wne="http://schemas.microsoft.com/office/word/2006/wordml" xmlns:wps="http://schemas.microsoft.com/office/word/2010/wordprocessingShape" mc:Ignorable="w14 w15 w16se wp14">
   <w:tbl>
     <w:tblPr>
       <w:tblW w:w="10207" w:type="dxa"/>
@@ -13850,7 +12225,7 @@
 </file>
 
 <file path=word/footnotes.xml><?xml version="1.0" encoding="utf-8"?>
-<w:footnotes xmlns:wpc="http://schemas.microsoft.com/office/word/2010/wordprocessingCanvas" xmlns:mo="http://schemas.microsoft.com/office/mac/office/2008/main" xmlns:mc="http://schemas.openxmlformats.org/markup-compatibility/2006" xmlns:mv="urn:schemas-microsoft-com:mac:vml" xmlns:o="urn:schemas-microsoft-com:office:office" xmlns:r="http://schemas.openxmlformats.org/officeDocument/2006/relationships" xmlns:m="http://schemas.openxmlformats.org/officeDocument/2006/math" xmlns:v="urn:schemas-microsoft-com:vml" xmlns:wp14="http://schemas.microsoft.com/office/word/2010/wordprocessingDrawing" xmlns:wp="http://schemas.openxmlformats.org/drawingml/2006/wordprocessingDrawing" xmlns:w10="urn:schemas-microsoft-com:office:word" xmlns:w="http://schemas.openxmlformats.org/wordprocessingml/2006/main" xmlns:w14="http://schemas.microsoft.com/office/word/2010/wordml" xmlns:w15="http://schemas.microsoft.com/office/word/2012/wordml" xmlns:wpg="http://schemas.microsoft.com/office/word/2010/wordprocessingGroup" xmlns:wpi="http://schemas.microsoft.com/office/word/2010/wordprocessingInk" xmlns:wne="http://schemas.microsoft.com/office/word/2006/wordml" xmlns:wps="http://schemas.microsoft.com/office/word/2010/wordprocessingShape" mc:Ignorable="w14 w15 wp14">
+<w:footnotes xmlns:wpc="http://schemas.microsoft.com/office/word/2010/wordprocessingCanvas" xmlns:cx="http://schemas.microsoft.com/office/drawing/2014/chartex" xmlns:cx1="http://schemas.microsoft.com/office/drawing/2015/9/8/chartex" xmlns:mc="http://schemas.openxmlformats.org/markup-compatibility/2006" xmlns:o="urn:schemas-microsoft-com:office:office" xmlns:r="http://schemas.openxmlformats.org/officeDocument/2006/relationships" xmlns:m="http://schemas.openxmlformats.org/officeDocument/2006/math" xmlns:v="urn:schemas-microsoft-com:vml" xmlns:wp14="http://schemas.microsoft.com/office/word/2010/wordprocessingDrawing" xmlns:wp="http://schemas.openxmlformats.org/drawingml/2006/wordprocessingDrawing" xmlns:w10="urn:schemas-microsoft-com:office:word" xmlns:w="http://schemas.openxmlformats.org/wordprocessingml/2006/main" xmlns:w14="http://schemas.microsoft.com/office/word/2010/wordml" xmlns:w15="http://schemas.microsoft.com/office/word/2012/wordml" xmlns:w16se="http://schemas.microsoft.com/office/word/2015/wordml/symex" xmlns:wpg="http://schemas.microsoft.com/office/word/2010/wordprocessingGroup" xmlns:wpi="http://schemas.microsoft.com/office/word/2010/wordprocessingInk" xmlns:wne="http://schemas.microsoft.com/office/word/2006/wordml" xmlns:wps="http://schemas.microsoft.com/office/word/2010/wordprocessingShape" mc:Ignorable="w14 w15 w16se wp14">
   <w:footnote w:type="separator" w:id="-1">
     <w:p>
       <w:pPr>
@@ -13875,7 +12250,7 @@
 </file>
 
 <file path=word/header1.xml><?xml version="1.0" encoding="utf-8"?>
-<w:hdr xmlns:wpc="http://schemas.microsoft.com/office/word/2010/wordprocessingCanvas" xmlns:mo="http://schemas.microsoft.com/office/mac/office/2008/main" xmlns:mc="http://schemas.openxmlformats.org/markup-compatibility/2006" xmlns:mv="urn:schemas-microsoft-com:mac:vml" xmlns:o="urn:schemas-microsoft-com:office:office" xmlns:r="http://schemas.openxmlformats.org/officeDocument/2006/relationships" xmlns:m="http://schemas.openxmlformats.org/officeDocument/2006/math" xmlns:v="urn:schemas-microsoft-com:vml" xmlns:wp14="http://schemas.microsoft.com/office/word/2010/wordprocessingDrawing" xmlns:wp="http://schemas.openxmlformats.org/drawingml/2006/wordprocessingDrawing" xmlns:w10="urn:schemas-microsoft-com:office:word" xmlns:w="http://schemas.openxmlformats.org/wordprocessingml/2006/main" xmlns:w14="http://schemas.microsoft.com/office/word/2010/wordml" xmlns:w15="http://schemas.microsoft.com/office/word/2012/wordml" xmlns:wpg="http://schemas.microsoft.com/office/word/2010/wordprocessingGroup" xmlns:wpi="http://schemas.microsoft.com/office/word/2010/wordprocessingInk" xmlns:wne="http://schemas.microsoft.com/office/word/2006/wordml" xmlns:wps="http://schemas.microsoft.com/office/word/2010/wordprocessingShape" mc:Ignorable="w14 w15 wp14">
+<w:hdr xmlns:wpc="http://schemas.microsoft.com/office/word/2010/wordprocessingCanvas" xmlns:cx="http://schemas.microsoft.com/office/drawing/2014/chartex" xmlns:cx1="http://schemas.microsoft.com/office/drawing/2015/9/8/chartex" xmlns:mc="http://schemas.openxmlformats.org/markup-compatibility/2006" xmlns:o="urn:schemas-microsoft-com:office:office" xmlns:r="http://schemas.openxmlformats.org/officeDocument/2006/relationships" xmlns:m="http://schemas.openxmlformats.org/officeDocument/2006/math" xmlns:v="urn:schemas-microsoft-com:vml" xmlns:wp14="http://schemas.microsoft.com/office/word/2010/wordprocessingDrawing" xmlns:wp="http://schemas.openxmlformats.org/drawingml/2006/wordprocessingDrawing" xmlns:w10="urn:schemas-microsoft-com:office:word" xmlns:w="http://schemas.openxmlformats.org/wordprocessingml/2006/main" xmlns:w14="http://schemas.microsoft.com/office/word/2010/wordml" xmlns:w15="http://schemas.microsoft.com/office/word/2012/wordml" xmlns:w16se="http://schemas.microsoft.com/office/word/2015/wordml/symex" xmlns:wpg="http://schemas.microsoft.com/office/word/2010/wordprocessingGroup" xmlns:wpi="http://schemas.microsoft.com/office/word/2010/wordprocessingInk" xmlns:wne="http://schemas.microsoft.com/office/word/2006/wordml" xmlns:wps="http://schemas.microsoft.com/office/word/2010/wordprocessingShape" mc:Ignorable="w14 w15 w16se wp14">
   <w:tbl>
     <w:tblPr>
       <w:tblW w:w="9676" w:type="dxa"/>
@@ -14148,7 +12523,7 @@
               <w:sz w:val="20"/>
               <w:szCs w:val="20"/>
             </w:rPr>
-            <w:t>10</w:t>
+            <w:t>1</w:t>
           </w:r>
           <w:r>
             <w:rPr>
@@ -14177,8 +12552,8 @@
 </file>
 
 <file path=word/numbering.xml><?xml version="1.0" encoding="utf-8"?>
-<w:numbering xmlns:wpc="http://schemas.microsoft.com/office/word/2010/wordprocessingCanvas" xmlns:mo="http://schemas.microsoft.com/office/mac/office/2008/main" xmlns:mc="http://schemas.openxmlformats.org/markup-compatibility/2006" xmlns:mv="urn:schemas-microsoft-com:mac:vml" xmlns:o="urn:schemas-microsoft-com:office:office" xmlns:r="http://schemas.openxmlformats.org/officeDocument/2006/relationships" xmlns:m="http://schemas.openxmlformats.org/officeDocument/2006/math" xmlns:v="urn:schemas-microsoft-com:vml" xmlns:wp14="http://schemas.microsoft.com/office/word/2010/wordprocessingDrawing" xmlns:wp="http://schemas.openxmlformats.org/drawingml/2006/wordprocessingDrawing" xmlns:w10="urn:schemas-microsoft-com:office:word" xmlns:w="http://schemas.openxmlformats.org/wordprocessingml/2006/main" xmlns:w14="http://schemas.microsoft.com/office/word/2010/wordml" xmlns:w15="http://schemas.microsoft.com/office/word/2012/wordml" xmlns:wpg="http://schemas.microsoft.com/office/word/2010/wordprocessingGroup" xmlns:wpi="http://schemas.microsoft.com/office/word/2010/wordprocessingInk" xmlns:wne="http://schemas.microsoft.com/office/word/2006/wordml" xmlns:wps="http://schemas.microsoft.com/office/word/2010/wordprocessingShape" mc:Ignorable="w14 w15 wp14">
-  <w:abstractNum w:abstractNumId="0">
+<w:numbering xmlns:wpc="http://schemas.microsoft.com/office/word/2010/wordprocessingCanvas" xmlns:cx="http://schemas.microsoft.com/office/drawing/2014/chartex" xmlns:cx1="http://schemas.microsoft.com/office/drawing/2015/9/8/chartex" xmlns:mc="http://schemas.openxmlformats.org/markup-compatibility/2006" xmlns:o="urn:schemas-microsoft-com:office:office" xmlns:r="http://schemas.openxmlformats.org/officeDocument/2006/relationships" xmlns:m="http://schemas.openxmlformats.org/officeDocument/2006/math" xmlns:v="urn:schemas-microsoft-com:vml" xmlns:wp14="http://schemas.microsoft.com/office/word/2010/wordprocessingDrawing" xmlns:wp="http://schemas.openxmlformats.org/drawingml/2006/wordprocessingDrawing" xmlns:w10="urn:schemas-microsoft-com:office:word" xmlns:w="http://schemas.openxmlformats.org/wordprocessingml/2006/main" xmlns:w14="http://schemas.microsoft.com/office/word/2010/wordml" xmlns:w15="http://schemas.microsoft.com/office/word/2012/wordml" xmlns:w16se="http://schemas.microsoft.com/office/word/2015/wordml/symex" xmlns:wpg="http://schemas.microsoft.com/office/word/2010/wordprocessingGroup" xmlns:wpi="http://schemas.microsoft.com/office/word/2010/wordprocessingInk" xmlns:wne="http://schemas.microsoft.com/office/word/2006/wordml" xmlns:wps="http://schemas.microsoft.com/office/word/2010/wordprocessingShape" mc:Ignorable="w14 w15 w16se wp14">
+  <w:abstractNum w:abstractNumId="0" w15:restartNumberingAfterBreak="0">
     <w:nsid w:val="018F727F"/>
     <w:multiLevelType w:val="hybridMultilevel"/>
     <w:tmpl w:val="B8808906"/>
@@ -14267,7 +12642,7 @@
       </w:pPr>
     </w:lvl>
   </w:abstractNum>
-  <w:abstractNum w:abstractNumId="1">
+  <w:abstractNum w:abstractNumId="1" w15:restartNumberingAfterBreak="0">
     <w:nsid w:val="0A064AC6"/>
     <w:multiLevelType w:val="hybridMultilevel"/>
     <w:tmpl w:val="390CD7CC"/>
@@ -14380,7 +12755,7 @@
       </w:rPr>
     </w:lvl>
   </w:abstractNum>
-  <w:abstractNum w:abstractNumId="2">
+  <w:abstractNum w:abstractNumId="2" w15:restartNumberingAfterBreak="0">
     <w:nsid w:val="167F336C"/>
     <w:multiLevelType w:val="hybridMultilevel"/>
     <w:tmpl w:val="86109EE6"/>
@@ -14469,7 +12844,7 @@
       </w:pPr>
     </w:lvl>
   </w:abstractNum>
-  <w:abstractNum w:abstractNumId="3">
+  <w:abstractNum w:abstractNumId="3" w15:restartNumberingAfterBreak="0">
     <w:nsid w:val="231E6F31"/>
     <w:multiLevelType w:val="hybridMultilevel"/>
     <w:tmpl w:val="4A787332"/>
@@ -14558,7 +12933,7 @@
       </w:pPr>
     </w:lvl>
   </w:abstractNum>
-  <w:abstractNum w:abstractNumId="4">
+  <w:abstractNum w:abstractNumId="4" w15:restartNumberingAfterBreak="0">
     <w:nsid w:val="24F21C37"/>
     <w:multiLevelType w:val="hybridMultilevel"/>
     <w:tmpl w:val="F18C4F4C"/>
@@ -14647,7 +13022,7 @@
       </w:pPr>
     </w:lvl>
   </w:abstractNum>
-  <w:abstractNum w:abstractNumId="5">
+  <w:abstractNum w:abstractNumId="5" w15:restartNumberingAfterBreak="0">
     <w:nsid w:val="27A75D53"/>
     <w:multiLevelType w:val="hybridMultilevel"/>
     <w:tmpl w:val="F8F0BFA8"/>
@@ -14736,7 +13111,7 @@
       </w:pPr>
     </w:lvl>
   </w:abstractNum>
-  <w:abstractNum w:abstractNumId="6">
+  <w:abstractNum w:abstractNumId="6" w15:restartNumberingAfterBreak="0">
     <w:nsid w:val="295C69BE"/>
     <w:multiLevelType w:val="hybridMultilevel"/>
     <w:tmpl w:val="FA8C54C6"/>
@@ -14849,7 +13224,7 @@
       </w:rPr>
     </w:lvl>
   </w:abstractNum>
-  <w:abstractNum w:abstractNumId="7">
+  <w:abstractNum w:abstractNumId="7" w15:restartNumberingAfterBreak="0">
     <w:nsid w:val="32A23C33"/>
     <w:multiLevelType w:val="hybridMultilevel"/>
     <w:tmpl w:val="7E841380"/>
@@ -14939,7 +13314,7 @@
       </w:pPr>
     </w:lvl>
   </w:abstractNum>
-  <w:abstractNum w:abstractNumId="8">
+  <w:abstractNum w:abstractNumId="8" w15:restartNumberingAfterBreak="0">
     <w:nsid w:val="41DC58C3"/>
     <w:multiLevelType w:val="hybridMultilevel"/>
     <w:tmpl w:val="F9D8578A"/>
@@ -15051,7 +13426,7 @@
       </w:rPr>
     </w:lvl>
   </w:abstractNum>
-  <w:abstractNum w:abstractNumId="9">
+  <w:abstractNum w:abstractNumId="9" w15:restartNumberingAfterBreak="0">
     <w:nsid w:val="51CD766C"/>
     <w:multiLevelType w:val="hybridMultilevel"/>
     <w:tmpl w:val="86CCC530"/>
@@ -15164,7 +13539,7 @@
       </w:rPr>
     </w:lvl>
   </w:abstractNum>
-  <w:abstractNum w:abstractNumId="10">
+  <w:abstractNum w:abstractNumId="10" w15:restartNumberingAfterBreak="0">
     <w:nsid w:val="576F0A47"/>
     <w:multiLevelType w:val="hybridMultilevel"/>
     <w:tmpl w:val="5DFE3104"/>
@@ -15277,7 +13652,7 @@
       </w:rPr>
     </w:lvl>
   </w:abstractNum>
-  <w:abstractNum w:abstractNumId="11">
+  <w:abstractNum w:abstractNumId="11" w15:restartNumberingAfterBreak="0">
     <w:nsid w:val="603402EE"/>
     <w:multiLevelType w:val="hybridMultilevel"/>
     <w:tmpl w:val="86109EE6"/>
@@ -15366,7 +13741,7 @@
       </w:pPr>
     </w:lvl>
   </w:abstractNum>
-  <w:abstractNum w:abstractNumId="12">
+  <w:abstractNum w:abstractNumId="12" w15:restartNumberingAfterBreak="0">
     <w:nsid w:val="65E85418"/>
     <w:multiLevelType w:val="hybridMultilevel"/>
     <w:tmpl w:val="DBEC6534"/>
@@ -15478,7 +13853,7 @@
       </w:rPr>
     </w:lvl>
   </w:abstractNum>
-  <w:abstractNum w:abstractNumId="13">
+  <w:abstractNum w:abstractNumId="13" w15:restartNumberingAfterBreak="0">
     <w:nsid w:val="677E1B36"/>
     <w:multiLevelType w:val="hybridMultilevel"/>
     <w:tmpl w:val="7830363A"/>
@@ -15567,7 +13942,7 @@
       </w:pPr>
     </w:lvl>
   </w:abstractNum>
-  <w:abstractNum w:abstractNumId="14">
+  <w:abstractNum w:abstractNumId="14" w15:restartNumberingAfterBreak="0">
     <w:nsid w:val="72697B1F"/>
     <w:multiLevelType w:val="hybridMultilevel"/>
     <w:tmpl w:val="3B1AB0C4"/>
@@ -15707,7 +14082,7 @@
       </w:rPr>
     </w:lvl>
   </w:abstractNum>
-  <w:abstractNum w:abstractNumId="15">
+  <w:abstractNum w:abstractNumId="15" w15:restartNumberingAfterBreak="0">
     <w:nsid w:val="783A192F"/>
     <w:multiLevelType w:val="hybridMultilevel"/>
     <w:tmpl w:val="A2564F7A"/>
@@ -15847,7 +14222,7 @@
       </w:rPr>
     </w:lvl>
   </w:abstractNum>
-  <w:abstractNum w:abstractNumId="16">
+  <w:abstractNum w:abstractNumId="16" w15:restartNumberingAfterBreak="0">
     <w:nsid w:val="7EB81AB6"/>
     <w:multiLevelType w:val="hybridMultilevel"/>
     <w:tmpl w:val="A5B22310"/>
@@ -15992,7 +14367,7 @@
 </file>
 
 <file path=word/styles.xml><?xml version="1.0" encoding="utf-8"?>
-<w:styles xmlns:mc="http://schemas.openxmlformats.org/markup-compatibility/2006" xmlns:r="http://schemas.openxmlformats.org/officeDocument/2006/relationships" xmlns:w="http://schemas.openxmlformats.org/wordprocessingml/2006/main" xmlns:w14="http://schemas.microsoft.com/office/word/2010/wordml" xmlns:w15="http://schemas.microsoft.com/office/word/2012/wordml" mc:Ignorable="w14 w15">
+<w:styles xmlns:mc="http://schemas.openxmlformats.org/markup-compatibility/2006" xmlns:r="http://schemas.openxmlformats.org/officeDocument/2006/relationships" xmlns:w="http://schemas.openxmlformats.org/wordprocessingml/2006/main" xmlns:w14="http://schemas.microsoft.com/office/word/2010/wordml" xmlns:w15="http://schemas.microsoft.com/office/word/2012/wordml" xmlns:w16se="http://schemas.microsoft.com/office/word/2015/wordml/symex" mc:Ignorable="w14 w15 w16se">
   <w:docDefaults>
     <w:rPrDefault>
       <w:rPr>
@@ -16009,7 +14384,7 @@
       </w:pPr>
     </w:pPrDefault>
   </w:docDefaults>
-  <w:latentStyles w:defLockedState="0" w:defUIPriority="99" w:defSemiHidden="0" w:defUnhideWhenUsed="0" w:defQFormat="0" w:count="382">
+  <w:latentStyles w:defLockedState="0" w:defUIPriority="99" w:defSemiHidden="0" w:defUnhideWhenUsed="0" w:defQFormat="0" w:count="371">
     <w:lsdException w:name="Normal" w:uiPriority="0" w:qFormat="1"/>
     <w:lsdException w:name="heading 1" w:uiPriority="9" w:qFormat="1"/>
     <w:lsdException w:name="heading 2" w:semiHidden="1" w:uiPriority="9" w:unhideWhenUsed="1" w:qFormat="1"/>
@@ -16115,6 +14490,7 @@
     <w:lsdException w:name="HTML Sample" w:semiHidden="1" w:unhideWhenUsed="1"/>
     <w:lsdException w:name="HTML Typewriter" w:semiHidden="1" w:unhideWhenUsed="1"/>
     <w:lsdException w:name="HTML Variable" w:semiHidden="1" w:unhideWhenUsed="1"/>
+    <w:lsdException w:name="Normal Table" w:semiHidden="1" w:unhideWhenUsed="1"/>
     <w:lsdException w:name="annotation subject" w:semiHidden="1" w:unhideWhenUsed="1"/>
     <w:lsdException w:name="No List" w:semiHidden="1" w:unhideWhenUsed="1"/>
     <w:lsdException w:name="Outline List 1" w:semiHidden="1" w:unhideWhenUsed="1"/>
@@ -16160,9 +14536,11 @@
     <w:lsdException w:name="Table Subtle 1" w:semiHidden="1" w:unhideWhenUsed="1"/>
     <w:lsdException w:name="Table Subtle 2" w:semiHidden="1" w:unhideWhenUsed="1"/>
     <w:lsdException w:name="Table Web 1" w:semiHidden="1" w:unhideWhenUsed="1"/>
+    <w:lsdException w:name="Table Web 2" w:semiHidden="1" w:unhideWhenUsed="1"/>
     <w:lsdException w:name="Table Web 3" w:semiHidden="1" w:unhideWhenUsed="1"/>
     <w:lsdException w:name="Balloon Text" w:semiHidden="1" w:unhideWhenUsed="1"/>
-    <w:lsdException w:name="Table Grid" w:uiPriority="59"/>
+    <w:lsdException w:name="Table Grid" w:uiPriority="39"/>
+    <w:lsdException w:name="Table Theme" w:semiHidden="1" w:unhideWhenUsed="1"/>
     <w:lsdException w:name="Placeholder Text" w:semiHidden="1"/>
     <w:lsdException w:name="No Spacing" w:uiPriority="1" w:qFormat="1"/>
     <w:lsdException w:name="Light Shading" w:uiPriority="60"/>
@@ -16378,8 +14756,6 @@
     <w:lsdException w:name="List Table 5 Dark Accent 6" w:uiPriority="50"/>
     <w:lsdException w:name="List Table 6 Colorful Accent 6" w:uiPriority="51"/>
     <w:lsdException w:name="List Table 7 Colorful Accent 6" w:uiPriority="52"/>
-    <w:lsdException w:name="Mention" w:semiHidden="1" w:unhideWhenUsed="1"/>
-    <w:lsdException w:name="Smart Hyperlink" w:semiHidden="1" w:unhideWhenUsed="1"/>
   </w:latentStyles>
   <w:style w:type="paragraph" w:default="1" w:styleId="Normal">
     <w:name w:val="Normal"/>
@@ -16568,13 +14944,12 @@
   <w:style w:type="table" w:styleId="TableGrid">
     <w:name w:val="Table Grid"/>
     <w:basedOn w:val="TableNormal"/>
-    <w:uiPriority w:val="59"/>
+    <w:uiPriority w:val="39"/>
     <w:rsid w:val="00BE4117"/>
     <w:pPr>
       <w:spacing w:after="0" w:line="240" w:lineRule="auto"/>
     </w:pPr>
     <w:tblPr>
-      <w:tblInd w:w="0" w:type="dxa"/>
       <w:tblBorders>
         <w:top w:val="single" w:sz="4" w:space="0" w:color="auto"/>
         <w:left w:val="single" w:sz="4" w:space="0" w:color="auto"/>
@@ -16583,12 +14958,6 @@
         <w:insideH w:val="single" w:sz="4" w:space="0" w:color="auto"/>
         <w:insideV w:val="single" w:sz="4" w:space="0" w:color="auto"/>
       </w:tblBorders>
-      <w:tblCellMar>
-        <w:top w:w="0" w:type="dxa"/>
-        <w:left w:w="108" w:type="dxa"/>
-        <w:bottom w:w="0" w:type="dxa"/>
-        <w:right w:w="108" w:type="dxa"/>
-      </w:tblCellMar>
     </w:tblPr>
   </w:style>
   <w:style w:type="paragraph" w:customStyle="1" w:styleId="lab">
@@ -17265,7 +15634,7 @@
 </file>
 
 <file path=customXml/itemProps1.xml><?xml version="1.0" encoding="utf-8"?>
-<ds:datastoreItem xmlns:ds="http://schemas.openxmlformats.org/officeDocument/2006/customXml" ds:itemID="{6E8EE8B6-7F24-B140-BD5D-E5209518FB17}">
+<ds:datastoreItem xmlns:ds="http://schemas.openxmlformats.org/officeDocument/2006/customXml" ds:itemID="{45713C50-5CCA-45FE-A617-375E9756785F}">
   <ds:schemaRefs>
     <ds:schemaRef ds:uri="http://schemas.openxmlformats.org/officeDocument/2006/bibliography"/>
   </ds:schemaRefs>

</xml_diff>